<commit_message>
Abstract and Intro Done
</commit_message>
<xml_diff>
--- a/Deliverables/(E) Final Report + Appendices/DataMiningHumanReasoning.docx
+++ b/Deliverables/(E) Final Report + Appendices/DataMiningHumanReasoning.docx
@@ -245,7 +245,13 @@
         <w:rPr>
           <w:i/>
         </w:rPr>
-        <w:t xml:space="preserve">Furthermore, the project endeavoured to present the results of this analysis in a clear, easy-to-approach way. Allowing users/readers to be able to view the results alongside other statistical data and see correlations and comparisons for themselves. </w:t>
+        <w:t>T</w:t>
+      </w:r>
+      <w:r>
+        <w:rPr>
+          <w:i/>
+        </w:rPr>
+        <w:t xml:space="preserve">he project endeavoured to present the results of this analysis in a clear, easy-to-approach way. Allowing users/readers to be able to view the results alongside other statistical data and see correlations and comparisons for themselves. </w:t>
       </w:r>
     </w:p>
     <w:p>
@@ -355,109 +361,209 @@
     <w:p/>
     <w:p>
       <w:r>
-        <w:t>However, while that may be the predominant opinion, many people also look at vaccinations and vaccines as a bad thing. Hence the talking point being one that brings controversy to the table.</w:t>
+        <w:t>However, while that may be the predominant opinion, many people also look at vaccinations and vaccines as a bad thing. Hence the talking point</w:t>
+      </w:r>
+      <w:r>
+        <w:t xml:space="preserve"> of vaccines</w:t>
+      </w:r>
+      <w:r>
+        <w:t xml:space="preserve"> being one that brings controversy to the table.</w:t>
       </w:r>
     </w:p>
     <w:p/>
     <w:p>
       <w:r>
-        <w:t xml:space="preserve">Anti-vaccination rhetoric has been around since long before covid </w:t>
+        <w:t xml:space="preserve">Anti-vaccination rhetoric has been around since long before </w:t>
+      </w:r>
+      <w:r>
+        <w:t xml:space="preserve">COVID-19 </w:t>
+      </w:r>
+      <w:r>
+        <w:rPr>
+          <w:color w:val="FF0000"/>
+        </w:rPr>
+        <w:t>[</w:t>
+      </w:r>
+      <w:proofErr w:type="spellStart"/>
+      <w:r>
+        <w:rPr>
+          <w:color w:val="FF0000"/>
+        </w:rPr>
+        <w:t>Durbach</w:t>
+      </w:r>
+      <w:proofErr w:type="spellEnd"/>
+      <w:r>
+        <w:rPr>
+          <w:color w:val="FF0000"/>
+        </w:rPr>
+        <w:t xml:space="preserve">, N. They might as well brand us: </w:t>
+      </w:r>
+      <w:r>
+        <w:rPr>
+          <w:color w:val="FF0000"/>
+        </w:rPr>
+        <w:t xml:space="preserve">Working class resistance to compulsory vaccination in Victorian England. The Society for the Social History of Medicine. </w:t>
+      </w:r>
+      <w:proofErr w:type="gramStart"/>
+      <w:r>
+        <w:rPr>
+          <w:color w:val="FF0000"/>
+        </w:rPr>
+        <w:t>2000;13:45</w:t>
+      </w:r>
+      <w:proofErr w:type="gramEnd"/>
+      <w:r>
+        <w:rPr>
+          <w:color w:val="FF0000"/>
+        </w:rPr>
+        <w:t>-62.</w:t>
+      </w:r>
+      <w:r>
+        <w:rPr>
+          <w:color w:val="FF0000"/>
+        </w:rPr>
+        <w:t>].</w:t>
+      </w:r>
+      <w:r>
+        <w:t xml:space="preserve"> However, in recent years, and especially with the advent of social media, the visibility of the movement has grown dramatically.</w:t>
       </w:r>
     </w:p>
     <w:p/>
     <w:p>
-      <w:pPr>
-        <w:rPr>
-          <w:color w:val="000000"/>
-          <w:szCs w:val="19"/>
-        </w:rPr>
-      </w:pPr>
-      <w:r>
-        <w:rPr>
-          <w:color w:val="000000"/>
-          <w:szCs w:val="19"/>
-        </w:rPr>
-        <w:t xml:space="preserve">This section </w:t>
-      </w:r>
-      <w:r>
-        <w:rPr>
-          <w:color w:val="000000"/>
-          <w:szCs w:val="19"/>
-        </w:rPr>
-        <w:t>should introduce the project</w:t>
-      </w:r>
-      <w:r>
-        <w:rPr>
-          <w:color w:val="000000"/>
-          <w:szCs w:val="19"/>
-        </w:rPr>
-        <w:t>. It should</w:t>
-      </w:r>
-      <w:r>
-        <w:rPr>
-          <w:color w:val="000000"/>
-          <w:szCs w:val="19"/>
-        </w:rPr>
-        <w:t xml:space="preserve"> include</w:t>
-      </w:r>
-      <w:r>
-        <w:rPr>
-          <w:color w:val="000000"/>
-          <w:szCs w:val="19"/>
-        </w:rPr>
-        <w:t xml:space="preserve"> an explanation of the problem</w:t>
-      </w:r>
-      <w:r>
-        <w:rPr>
-          <w:color w:val="000000"/>
-          <w:szCs w:val="19"/>
-        </w:rPr>
-        <w:t xml:space="preserve"> and its background context, along with </w:t>
-      </w:r>
-      <w:r>
-        <w:rPr>
-          <w:color w:val="000000"/>
-          <w:szCs w:val="19"/>
-        </w:rPr>
-        <w:t>the objectives of the project.</w:t>
-      </w:r>
-      <w:r>
+      <w:r>
+        <w:t>In pre-COVID times, anti-vaccination rhetoric was primarily something we’d hear about and shake our heads at</w:t>
+      </w:r>
+      <w:r>
+        <w:t xml:space="preserve">. For most, it did not have any tangible </w:t>
+      </w:r>
+      <w:proofErr w:type="gramStart"/>
+      <w:r>
+        <w:t>real life</w:t>
+      </w:r>
+      <w:proofErr w:type="gramEnd"/>
+      <w:r>
+        <w:t xml:space="preserve"> effect, it wasn’t likely to cause any changes to our day-to-day lives. </w:t>
+      </w:r>
+    </w:p>
+    <w:p/>
+    <w:p>
+      <w:r>
+        <w:t xml:space="preserve">However, currently, </w:t>
+      </w:r>
+      <w:proofErr w:type="gramStart"/>
+      <w:r>
+        <w:t>in the midst of</w:t>
+      </w:r>
+      <w:proofErr w:type="gramEnd"/>
+      <w:r>
+        <w:t xml:space="preserve"> a pandemic. With reports of hospital urgent care wards being filled with primarily unvaccinated covid patients </w:t>
+      </w:r>
+      <w:r>
+        <w:rPr>
+          <w:color w:val="FF0000"/>
+        </w:rPr>
+        <w:t>[</w:t>
+      </w:r>
+      <w:r>
+        <w:rPr>
+          <w:color w:val="FF0000"/>
+        </w:rPr>
+        <w:t>Article on Unvaccinated Patients:</w:t>
+      </w:r>
+      <w:r>
+        <w:rPr>
+          <w:color w:val="FF0000"/>
+        </w:rPr>
         <w:t xml:space="preserve"> </w:t>
       </w:r>
       <w:r>
-        <w:t>It is very important to give a clear description of what the project is intended to do, preferably in non-technical terms.</w:t>
-      </w:r>
-      <w:r>
-        <w:rPr>
-          <w:color w:val="000000"/>
-          <w:szCs w:val="19"/>
-        </w:rPr>
-        <w:t xml:space="preserve"> </w:t>
-      </w:r>
-      <w:r>
-        <w:rPr>
-          <w:color w:val="000000"/>
-          <w:szCs w:val="19"/>
-        </w:rPr>
-        <w:t>Every effort should be made to provide a professional, quality description of the work. Proofread carefully for grammatical, spelling and punctuation errors or inconsistencies</w:t>
-      </w:r>
-      <w:r>
-        <w:rPr>
-          <w:color w:val="000000"/>
-          <w:szCs w:val="19"/>
-        </w:rPr>
-        <w:t>.</w:t>
-      </w:r>
-    </w:p>
-    <w:p>
-      <w:pPr>
-        <w:rPr>
-          <w:color w:val="000000"/>
-          <w:szCs w:val="19"/>
-        </w:rPr>
-      </w:pPr>
+        <w:rPr>
+          <w:color w:val="FF0000"/>
+        </w:rPr>
+        <w:t>https://northeastlondonccg.nhs.uk/news/almost-90-of-patients-admitted-to-intensive-care-units-in</w:t>
+      </w:r>
+      <w:r>
+        <w:rPr>
+          <w:color w:val="FF0000"/>
+        </w:rPr>
+        <w:t>north-east-</w:t>
+      </w:r>
+      <w:proofErr w:type="spellStart"/>
+      <w:r>
+        <w:rPr>
+          <w:color w:val="FF0000"/>
+        </w:rPr>
+        <w:t>london</w:t>
+      </w:r>
+      <w:proofErr w:type="spellEnd"/>
+      <w:r>
+        <w:rPr>
+          <w:color w:val="FF0000"/>
+        </w:rPr>
+        <w:t>-are-not-fully-vaccinated/</w:t>
+      </w:r>
+      <w:r>
+        <w:rPr>
+          <w:color w:val="FF0000"/>
+        </w:rPr>
+        <w:t xml:space="preserve">] </w:t>
+      </w:r>
+      <w:r>
+        <w:t>the effects of the anti-vax movement are bigger and closer than ever. W</w:t>
+      </w:r>
+      <w:r>
+        <w:t>h</w:t>
+      </w:r>
+      <w:r>
+        <w:t>ere even a vaccinated individual may be unable to receive care due to hospital beds being occupied by those who choose not to take vaccines.</w:t>
+      </w:r>
     </w:p>
     <w:p/>
+    <w:p>
+      <w:r>
+        <w:t>The problem is an obvious one: large groups of people carry a negative sentiment towards vaccinations. The goal of this project was simple: To use Machine-Learning powered Sentiment Analysis, in combination with Natural Language Processing techniques to aid in producing</w:t>
+      </w:r>
+      <w:r>
+        <w:t xml:space="preserve"> a data-driven solution that would help us understand </w:t>
+      </w:r>
+      <w:r>
+        <w:rPr>
+          <w:i/>
+          <w:iCs/>
+        </w:rPr>
+        <w:t>why</w:t>
+      </w:r>
+      <w:r>
+        <w:t xml:space="preserve"> people have the opinions they do regarding vaccines.</w:t>
+      </w:r>
+    </w:p>
+    <w:p/>
+    <w:p>
+      <w:r>
+        <w:t xml:space="preserve">This is obviously not a solution to vaccine </w:t>
+      </w:r>
+      <w:proofErr w:type="gramStart"/>
+      <w:r>
+        <w:t>hesitancy</w:t>
+      </w:r>
+      <w:r>
+        <w:t xml:space="preserve"> in itself</w:t>
+      </w:r>
+      <w:proofErr w:type="gramEnd"/>
+      <w:r>
+        <w:t xml:space="preserve">. With a topic as complex as human reasoning, and why people choose the things they do. First, you need a comprehensive understanding of </w:t>
+      </w:r>
+      <w:r>
+        <w:rPr>
+          <w:i/>
+          <w:iCs/>
+        </w:rPr>
+        <w:t>why</w:t>
+      </w:r>
+      <w:r>
+        <w:t>. Only then, once that understanding has been built, can you begin to tackle the problem itself. This project is an attempt at understanding the reasoning behind the problem.</w:t>
+      </w:r>
+    </w:p>
     <w:p>
       <w:pPr>
         <w:rPr>
@@ -505,7 +611,15 @@
           <w:color w:val="000000"/>
           <w:szCs w:val="19"/>
         </w:rPr>
-        <w:t>, you should explore and expand the background to the problem. For example, have others already done work in this area? What did they find? How could that help you in your project, or not? This section would usually</w:t>
+        <w:t xml:space="preserve">, you should explore and expand the background to the problem. For example, have others </w:t>
+      </w:r>
+      <w:r>
+        <w:rPr>
+          <w:color w:val="000000"/>
+          <w:szCs w:val="19"/>
+        </w:rPr>
+        <w:lastRenderedPageBreak/>
+        <w:t>already done work in this area? What did they find? How could that help you in your project, or not? This section would usually</w:t>
       </w:r>
       <w:r>
         <w:rPr>
@@ -837,7 +951,6 @@
         </w:numPr>
       </w:pPr>
       <w:r>
-        <w:lastRenderedPageBreak/>
         <w:t>Design</w:t>
       </w:r>
     </w:p>
@@ -992,7 +1105,14 @@
           <w:color w:val="000000"/>
           <w:szCs w:val="19"/>
         </w:rPr>
-        <w:t>It is also recognised that design choices may evolve or change during the project, as you discover more during the implementation stages. Therefore, you may need to approach the Design section in a couple of ways. You could present it as a record of what was relevant at the outset, prior to implementation. You can then discuss any changes that occurred during the implementation section later. Alternatively, you can present information about the design choices that you made at the outset, and the subsequent changes to these during the later stages of the project together, at the same time, in the Design section. The choice of which approach to adopt may be down to your own personal preference and/or based on the advice of your project advisor too.</w:t>
+        <w:t xml:space="preserve">It is also recognised that design choices may evolve or change during the project, as you discover more during the implementation stages. Therefore, you may need to approach the Design section in a couple of ways. You could present it as a record of what was relevant at the outset, prior to implementation. You can then discuss any changes that </w:t>
+      </w:r>
+      <w:r>
+        <w:rPr>
+          <w:color w:val="000000"/>
+          <w:szCs w:val="19"/>
+        </w:rPr>
+        <w:t>occurred during the implementation section later. Alternatively, you can present information about the design choices that you made at the outset, and the subsequent changes to these during the later stages of the project together, at the same time, in the Design section. The choice of which approach to adopt may be down to your own personal preference and/or based on the advice of your project advisor too.</w:t>
       </w:r>
     </w:p>
     <w:p>
@@ -1052,14 +1172,7 @@
           <w:color w:val="000000"/>
           <w:szCs w:val="19"/>
         </w:rPr>
-        <w:t xml:space="preserve">Finally, it is also recognised that some design choices may subsequently depend on others. For example, if you had decided that C# or ASP.NET was going to be the most appropriate language or environment for you to use, it could be natural for you to conclude that Visual Studio would be the relevant development environment to use too. However, there could still have been other options to consider in these </w:t>
-      </w:r>
-      <w:r>
-        <w:rPr>
-          <w:color w:val="000000"/>
-          <w:szCs w:val="19"/>
-        </w:rPr>
-        <w:t>circumstances. Ultimately, you are just looking to provide a robust and comprehensive discussion of your choices, rationale, and justification</w:t>
+        <w:t>Finally, it is also recognised that some design choices may subsequently depend on others. For example, if you had decided that C# or ASP.NET was going to be the most appropriate language or environment for you to use, it could be natural for you to conclude that Visual Studio would be the relevant development environment to use too. However, there could still have been other options to consider in these circumstances. Ultimately, you are just looking to provide a robust and comprehensive discussion of your choices, rationale, and justification</w:t>
       </w:r>
       <w:r>
         <w:rPr>
@@ -1536,14 +1649,27 @@
       <w:r>
         <w:t xml:space="preserve">Figure </w:t>
       </w:r>
-      <w:fldSimple w:instr=" SEQ Figure \* ARABIC ">
-        <w:r>
-          <w:rPr>
-            <w:noProof/>
-          </w:rPr>
-          <w:t>1</w:t>
-        </w:r>
-      </w:fldSimple>
+      <w:r>
+        <w:fldChar w:fldCharType="begin"/>
+      </w:r>
+      <w:r>
+        <w:instrText xml:space="preserve"> SEQ Figure \* ARABIC </w:instrText>
+      </w:r>
+      <w:r>
+        <w:fldChar w:fldCharType="separate"/>
+      </w:r>
+      <w:r>
+        <w:rPr>
+          <w:noProof/>
+        </w:rPr>
+        <w:t>1</w:t>
+      </w:r>
+      <w:r>
+        <w:rPr>
+          <w:noProof/>
+        </w:rPr>
+        <w:fldChar w:fldCharType="end"/>
+      </w:r>
       <w:bookmarkEnd w:id="0"/>
       <w:r>
         <w:t>. A</w:t>
@@ -1671,14 +1797,27 @@
       <w:r>
         <w:t xml:space="preserve">Table </w:t>
       </w:r>
-      <w:fldSimple w:instr=" SEQ Table \* ARABIC ">
-        <w:r>
-          <w:rPr>
-            <w:noProof/>
-          </w:rPr>
-          <w:t>1</w:t>
-        </w:r>
-      </w:fldSimple>
+      <w:r>
+        <w:fldChar w:fldCharType="begin"/>
+      </w:r>
+      <w:r>
+        <w:instrText xml:space="preserve"> SEQ Table \* ARABIC </w:instrText>
+      </w:r>
+      <w:r>
+        <w:fldChar w:fldCharType="separate"/>
+      </w:r>
+      <w:r>
+        <w:rPr>
+          <w:noProof/>
+        </w:rPr>
+        <w:t>1</w:t>
+      </w:r>
+      <w:r>
+        <w:rPr>
+          <w:noProof/>
+        </w:rPr>
+        <w:fldChar w:fldCharType="end"/>
+      </w:r>
       <w:bookmarkEnd w:id="1"/>
       <w:r>
         <w:t>. Performance of Method A: Initial Results.</w:t>
@@ -1930,374 +2069,371 @@
         <w:t xml:space="preserve">the </w:t>
       </w:r>
       <w:r>
-        <w:t xml:space="preserve">development </w:t>
-      </w:r>
-      <w:r>
+        <w:t xml:space="preserve">development methodology </w:t>
+      </w:r>
+      <w:r>
+        <w:t xml:space="preserve">adopted </w:t>
+      </w:r>
+      <w:r>
+        <w:t>and the needs of your project. You may wish to start with a review and overview of the main features to be implemented and a general</w:t>
+      </w:r>
+      <w:r>
+        <w:t>,</w:t>
+      </w:r>
+      <w:r>
+        <w:t xml:space="preserve"> architectural overview of the system. You may </w:t>
+      </w:r>
+      <w:r>
+        <w:t xml:space="preserve">then </w:t>
+      </w:r>
+      <w:r>
+        <w:t xml:space="preserve">wish to walk through the major features, components, or sub-systems that were created, one after another. These could be sub-sections in your report, </w:t>
+      </w:r>
+      <w:r>
+        <w:t xml:space="preserve">e.g., </w:t>
+      </w:r>
+      <w:r>
+        <w:t xml:space="preserve">Feature X, Feature Y, etc. Or you may wish to present a time-based review of the implementation process, according to the stages you went through in your project plan. Indeed, if you have adopted an Agile approach, you may wish to structure your discussion around the various Sprints that were undertaken. In your discussion, highlight any </w:t>
+      </w:r>
+      <w:r>
+        <w:t xml:space="preserve">important </w:t>
+      </w:r>
+      <w:r>
+        <w:t>features</w:t>
+      </w:r>
+      <w:r>
+        <w:t xml:space="preserve"> that were implemented</w:t>
+      </w:r>
+      <w:r>
+        <w:t xml:space="preserve">, </w:t>
+      </w:r>
+      <w:r>
+        <w:t xml:space="preserve">any </w:t>
+      </w:r>
+      <w:r>
+        <w:t xml:space="preserve">major problems that </w:t>
+      </w:r>
+      <w:r>
+        <w:t>were</w:t>
+      </w:r>
+      <w:r>
+        <w:t xml:space="preserve"> encountered, and the workarounds that you produced. </w:t>
+      </w:r>
+      <w:r>
+        <w:t>Your aim is to c</w:t>
+      </w:r>
+      <w:r>
+        <w:t>onvince the reader that you are technically competent and</w:t>
+      </w:r>
+      <w:r>
+        <w:t xml:space="preserve"> that you are</w:t>
+      </w:r>
+      <w:r>
+        <w:t xml:space="preserve"> capable of problem solving</w:t>
+      </w:r>
+      <w:r>
+        <w:t xml:space="preserve"> </w:t>
+      </w:r>
+      <w:r>
+        <w:t>and adapting to needs of the project</w:t>
+      </w:r>
+      <w:r>
+        <w:t xml:space="preserve">. The amount / extent of technical contribution is also being assessed and the extent to which you have been able offer original ideas of your own. Regarding the amount of technical contribution. For example, a basic website, with a few, static pages </w:t>
+      </w:r>
+      <w:proofErr w:type="gramStart"/>
+      <w:r>
+        <w:t>is</w:t>
+      </w:r>
+      <w:proofErr w:type="gramEnd"/>
+      <w:r>
+        <w:t xml:space="preserve"> </w:t>
+      </w:r>
+      <w:r>
+        <w:t>likely</w:t>
+      </w:r>
+      <w:r>
+        <w:t xml:space="preserve"> to be rated </w:t>
+      </w:r>
+      <w:r>
+        <w:t xml:space="preserve">somewhat </w:t>
+      </w:r>
+      <w:r>
+        <w:t xml:space="preserve">poorly. Instead, </w:t>
+      </w:r>
+      <w:r>
+        <w:t xml:space="preserve">one would expect dynamic content, a database, more complex code and problems being solved, additional considerations for accessibility, usability, security, etc. </w:t>
+      </w:r>
+    </w:p>
+    <w:p/>
+    <w:p>
+      <w:r>
+        <w:t xml:space="preserve">Regarding the implementation section. </w:t>
+      </w:r>
+      <w:r>
+        <w:t xml:space="preserve">You may </w:t>
+      </w:r>
+      <w:r>
+        <w:t xml:space="preserve">wish </w:t>
+      </w:r>
+      <w:r>
+        <w:t>to illustrate your discussion with diagram</w:t>
+      </w:r>
+      <w:r>
+        <w:t>s</w:t>
+      </w:r>
+      <w:r>
+        <w:t xml:space="preserve">, or code snippets, that offer additional insights into your work or achievements. You may wish to emphasize user-centred processes, where applicable, and how the system evolved during implementation. For </w:t>
+      </w:r>
+      <w:r>
+        <w:t>technically oriented</w:t>
+      </w:r>
+      <w:r>
+        <w:t xml:space="preserve"> projects, it </w:t>
+      </w:r>
+      <w:r>
+        <w:t xml:space="preserve">is understood that you may wish to focus more on the performance, accuracy, reliability, or precision in your </w:t>
+      </w:r>
+      <w:r>
+        <w:t>outcomes,</w:t>
+      </w:r>
+      <w:r>
+        <w:t xml:space="preserve"> including benchmarking against the work of others. For an add</w:t>
+      </w:r>
+      <w:r>
+        <w:t>itional</w:t>
+      </w:r>
+      <w:r>
+        <w:t xml:space="preserve"> layer of sophistication, any project can consider additional non-functional aspects of the system which are applicable, e.g., security, scalability, performance, usability, accessibility. </w:t>
+      </w:r>
+    </w:p>
+    <w:p/>
+    <w:p>
+      <w:r>
+        <w:t xml:space="preserve">Later in your report, there is a related section: Description of Final Product. This later section is focused around providing a summary overview of your finished product. In contrast, the implementation section focuses on the stages that you went through to </w:t>
+      </w:r>
+      <w:r>
+        <w:t>achieve and deliver it</w:t>
+      </w:r>
+      <w:r>
+        <w:t xml:space="preserve">. There may be some areas of overlap, e.g., </w:t>
+      </w:r>
+      <w:r>
+        <w:t>when you</w:t>
+      </w:r>
+      <w:r>
+        <w:t xml:space="preserve"> discuss the implementation of a</w:t>
+      </w:r>
+      <w:r>
+        <w:t xml:space="preserve"> particular</w:t>
+      </w:r>
+      <w:r>
+        <w:t xml:space="preserve"> user interface</w:t>
+      </w:r>
+      <w:r>
+        <w:t xml:space="preserve"> </w:t>
+      </w:r>
+      <w:r>
+        <w:t>component,</w:t>
+      </w:r>
+      <w:r>
+        <w:t xml:space="preserve"> and you wish to use a screenshot to highlight the implementation choices made</w:t>
+      </w:r>
+      <w:r>
+        <w:t>.</w:t>
+      </w:r>
+      <w:r>
+        <w:t xml:space="preserve"> </w:t>
+      </w:r>
+      <w:r>
+        <w:t>Meanwhile,</w:t>
+      </w:r>
+      <w:r>
+        <w:t xml:space="preserve"> it turns out that a</w:t>
+      </w:r>
+      <w:r>
+        <w:t xml:space="preserve"> similar screenshot</w:t>
+      </w:r>
+      <w:r>
+        <w:t xml:space="preserve"> is necessary later in the </w:t>
+      </w:r>
+      <w:r>
+        <w:t xml:space="preserve">Description of Final Product </w:t>
+      </w:r>
+      <w:r>
+        <w:t xml:space="preserve">section, where </w:t>
+      </w:r>
+      <w:r>
+        <w:t xml:space="preserve">you are simply presenting what the key </w:t>
+      </w:r>
+      <w:r>
+        <w:t>aspect</w:t>
+      </w:r>
+      <w:r>
+        <w:t xml:space="preserve"> of the interface looks like. </w:t>
+      </w:r>
+      <w:r>
+        <w:t>That is OK. There is just a difference of emphasis here.</w:t>
+      </w:r>
+    </w:p>
+    <w:p/>
+    <w:p>
+      <w:pPr>
+        <w:rPr>
+          <w:color w:val="000000"/>
+          <w:szCs w:val="19"/>
+        </w:rPr>
+      </w:pPr>
+      <w:r>
+        <w:t>For additional sophistication</w:t>
+      </w:r>
+      <w:r>
+        <w:t xml:space="preserve"> in your implementation</w:t>
+      </w:r>
+      <w:r>
+        <w:t>, you should consider the use of software testing techniques, e.g., unit</w:t>
+      </w:r>
+      <w:r>
+        <w:t xml:space="preserve"> </w:t>
+      </w:r>
+      <w:r>
+        <w:t>testing or similar. If so, the markers would need to see evidence of their use, e.g., in your source code or similar</w:t>
+      </w:r>
+      <w:r>
+        <w:t>. In addition, you could consider traceability back to your original requirements, and verification or validation that they have been ach</w:t>
+      </w:r>
+      <w:r>
+        <w:t>ie</w:t>
+      </w:r>
+      <w:r>
+        <w:t>ved</w:t>
+      </w:r>
+      <w:r>
+        <w:rPr>
+          <w:color w:val="000000"/>
+          <w:szCs w:val="19"/>
+        </w:rPr>
+        <w:t>.</w:t>
+      </w:r>
+    </w:p>
+    <w:p>
+      <w:pPr>
+        <w:rPr>
+          <w:color w:val="000000"/>
+          <w:szCs w:val="19"/>
+        </w:rPr>
+      </w:pPr>
+    </w:p>
+    <w:p>
+      <w:pPr>
+        <w:rPr>
+          <w:color w:val="000000"/>
+          <w:szCs w:val="19"/>
+        </w:rPr>
+      </w:pPr>
+      <w:r>
+        <w:rPr>
+          <w:color w:val="000000"/>
+          <w:szCs w:val="19"/>
+        </w:rPr>
+        <w:t>As noted above, you may wish to include snippets of code in your report, to accompany your d</w:t>
+      </w:r>
+      <w:r>
+        <w:rPr>
+          <w:color w:val="000000"/>
+          <w:szCs w:val="19"/>
+        </w:rPr>
+        <w:t>iscussion of the implementation. Commonly, these may be included as screenshots of the relevant portions of code. It is best to keep these focused on specific areas of the code, e.g., it may be a specific method or a section of a method.</w:t>
+      </w:r>
+      <w:r>
+        <w:rPr>
+          <w:color w:val="000000"/>
+          <w:szCs w:val="19"/>
+        </w:rPr>
+        <w:t xml:space="preserve"> For example, we are developing a web-based system which has a sequence of code for iterating through groups of product items. There is perhaps some reason why this code is noteworthy, e.g., it illustrates a novel approach or solves a tricky problem or is just something you are pleased with. </w:t>
+      </w:r>
+      <w:r>
+        <w:rPr>
+          <w:color w:val="000000"/>
+          <w:szCs w:val="19"/>
+        </w:rPr>
+        <w:t xml:space="preserve">Having discussed the feature, we wish to show a code snippet too. An example of this is below, e.g., please see </w:t>
+      </w:r>
+      <w:r>
+        <w:rPr>
+          <w:color w:val="000000"/>
+          <w:szCs w:val="19"/>
+        </w:rPr>
+        <w:fldChar w:fldCharType="begin"/>
+      </w:r>
+      <w:r>
+        <w:rPr>
+          <w:color w:val="000000"/>
+          <w:szCs w:val="19"/>
+        </w:rPr>
+        <w:instrText xml:space="preserve"> REF _Ref81854918 \h </w:instrText>
+      </w:r>
+      <w:r>
+        <w:rPr>
+          <w:color w:val="000000"/>
+          <w:szCs w:val="19"/>
+        </w:rPr>
+      </w:r>
+      <w:r>
+        <w:rPr>
+          <w:color w:val="000000"/>
+          <w:szCs w:val="19"/>
+        </w:rPr>
+        <w:fldChar w:fldCharType="separate"/>
+      </w:r>
+      <w:r>
+        <w:t xml:space="preserve">Figure </w:t>
+      </w:r>
+      <w:r>
+        <w:rPr>
+          <w:noProof/>
+        </w:rPr>
+        <w:t>2</w:t>
+      </w:r>
+      <w:r>
+        <w:t>. Code Snippet. Iterating product options.</w:t>
+      </w:r>
+      <w:r>
+        <w:rPr>
+          <w:color w:val="000000"/>
+          <w:szCs w:val="19"/>
+        </w:rPr>
+        <w:fldChar w:fldCharType="end"/>
+      </w:r>
+      <w:r>
+        <w:rPr>
+          <w:color w:val="000000"/>
+          <w:szCs w:val="19"/>
+        </w:rPr>
+        <w:t xml:space="preserve"> below which illustrates the routine that was implemented to address this challenge. In the code snippet, you will see how the product items are iterated to complete the relevant basket page for the user. </w:t>
+      </w:r>
+    </w:p>
+    <w:p>
+      <w:pPr>
+        <w:rPr>
+          <w:color w:val="000000"/>
+          <w:szCs w:val="19"/>
+        </w:rPr>
+      </w:pPr>
+    </w:p>
+    <w:p>
+      <w:pPr>
+        <w:rPr>
+          <w:color w:val="000000"/>
+          <w:szCs w:val="19"/>
+        </w:rPr>
+      </w:pPr>
+      <w:r>
+        <w:rPr>
+          <w:noProof/>
+          <w:color w:val="000000"/>
+          <w:szCs w:val="19"/>
+        </w:rPr>
         <w:lastRenderedPageBreak/>
-        <w:t xml:space="preserve">methodology </w:t>
-      </w:r>
-      <w:r>
-        <w:t xml:space="preserve">adopted </w:t>
-      </w:r>
-      <w:r>
-        <w:t>and the needs of your project. You may wish to start with a review and overview of the main features to be implemented and a general</w:t>
-      </w:r>
-      <w:r>
-        <w:t>,</w:t>
-      </w:r>
-      <w:r>
-        <w:t xml:space="preserve"> architectural overview of the system. You may </w:t>
-      </w:r>
-      <w:r>
-        <w:t xml:space="preserve">then </w:t>
-      </w:r>
-      <w:r>
-        <w:t xml:space="preserve">wish to walk through the major features, components, or sub-systems that were created, one after another. These could be sub-sections in your report, </w:t>
-      </w:r>
-      <w:r>
-        <w:t xml:space="preserve">e.g., </w:t>
-      </w:r>
-      <w:r>
-        <w:t xml:space="preserve">Feature X, Feature Y, etc. Or you may wish to present a time-based review of the implementation process, according to the stages you went through in your project plan. Indeed, if you have adopted an Agile approach, you may wish to structure your discussion around the various Sprints that were undertaken. In your discussion, highlight any </w:t>
-      </w:r>
-      <w:r>
-        <w:t xml:space="preserve">important </w:t>
-      </w:r>
-      <w:r>
-        <w:t>features</w:t>
-      </w:r>
-      <w:r>
-        <w:t xml:space="preserve"> that were implemented</w:t>
-      </w:r>
-      <w:r>
-        <w:t xml:space="preserve">, </w:t>
-      </w:r>
-      <w:r>
-        <w:t xml:space="preserve">any </w:t>
-      </w:r>
-      <w:r>
-        <w:t xml:space="preserve">major problems that </w:t>
-      </w:r>
-      <w:r>
-        <w:t>were</w:t>
-      </w:r>
-      <w:r>
-        <w:t xml:space="preserve"> encountered, and the workarounds that you produced. </w:t>
-      </w:r>
-      <w:r>
-        <w:t>Your aim is to c</w:t>
-      </w:r>
-      <w:r>
-        <w:t>onvince the reader that you are technically competent and</w:t>
-      </w:r>
-      <w:r>
-        <w:t xml:space="preserve"> that you are</w:t>
-      </w:r>
-      <w:r>
-        <w:t xml:space="preserve"> capable of problem solving</w:t>
-      </w:r>
-      <w:r>
-        <w:t xml:space="preserve"> </w:t>
-      </w:r>
-      <w:r>
-        <w:t>and adapting to needs of the project</w:t>
-      </w:r>
-      <w:r>
-        <w:t xml:space="preserve">. The amount / extent of technical contribution is also being assessed and the extent to which you have been able offer original ideas of your own. Regarding the amount of technical contribution. For example, a basic website, with a few, static pages </w:t>
-      </w:r>
-      <w:proofErr w:type="gramStart"/>
-      <w:r>
-        <w:t>is</w:t>
-      </w:r>
-      <w:proofErr w:type="gramEnd"/>
-      <w:r>
-        <w:t xml:space="preserve"> </w:t>
-      </w:r>
-      <w:r>
-        <w:t>likely</w:t>
-      </w:r>
-      <w:r>
-        <w:t xml:space="preserve"> to be rated </w:t>
-      </w:r>
-      <w:r>
-        <w:t xml:space="preserve">somewhat </w:t>
-      </w:r>
-      <w:r>
-        <w:t xml:space="preserve">poorly. Instead, </w:t>
-      </w:r>
-      <w:r>
-        <w:t xml:space="preserve">one would expect dynamic content, a database, more complex code and problems being solved, additional considerations for accessibility, usability, security, etc. </w:t>
-      </w:r>
-    </w:p>
-    <w:p/>
-    <w:p>
-      <w:r>
-        <w:t xml:space="preserve">Regarding the implementation section. </w:t>
-      </w:r>
-      <w:r>
-        <w:t xml:space="preserve">You may </w:t>
-      </w:r>
-      <w:r>
-        <w:t xml:space="preserve">wish </w:t>
-      </w:r>
-      <w:r>
-        <w:t>to illustrate your discussion with diagram</w:t>
-      </w:r>
-      <w:r>
-        <w:t>s</w:t>
-      </w:r>
-      <w:r>
-        <w:t xml:space="preserve">, or code snippets, that offer additional insights into your work or achievements. You may wish to emphasize user-centred processes, where applicable, and how the system evolved during implementation. For </w:t>
-      </w:r>
-      <w:r>
-        <w:t>technically oriented</w:t>
-      </w:r>
-      <w:r>
-        <w:t xml:space="preserve"> projects, it is understood that you may wish to focus more on the performance, accuracy, reliability, or precision in your </w:t>
-      </w:r>
-      <w:r>
-        <w:t>outcomes,</w:t>
-      </w:r>
-      <w:r>
-        <w:t xml:space="preserve"> including benchmarking against the work of others. For an add</w:t>
-      </w:r>
-      <w:r>
-        <w:t>itional</w:t>
-      </w:r>
-      <w:r>
-        <w:t xml:space="preserve"> layer of sophistication, any project can consider additional non-functional aspects of the system which are applicable, e.g., security, scalability, performance, usability, accessibility. </w:t>
-      </w:r>
-    </w:p>
-    <w:p/>
-    <w:p>
-      <w:r>
-        <w:t xml:space="preserve">Later in your report, there is a related section: Description of Final Product. This later section is focused around providing a summary overview of your finished product. In contrast, the implementation section focuses on the stages that you went through to </w:t>
-      </w:r>
-      <w:r>
-        <w:t>achieve and deliver it</w:t>
-      </w:r>
-      <w:r>
-        <w:t xml:space="preserve">. There may be some areas of overlap, e.g., </w:t>
-      </w:r>
-      <w:r>
-        <w:t>when you</w:t>
-      </w:r>
-      <w:r>
-        <w:t xml:space="preserve"> discuss the implementation of a</w:t>
-      </w:r>
-      <w:r>
-        <w:t xml:space="preserve"> particular</w:t>
-      </w:r>
-      <w:r>
-        <w:t xml:space="preserve"> user interface</w:t>
-      </w:r>
-      <w:r>
-        <w:t xml:space="preserve"> </w:t>
-      </w:r>
-      <w:r>
-        <w:t>component,</w:t>
-      </w:r>
-      <w:r>
-        <w:t xml:space="preserve"> and you wish to use a screenshot to highlight the implementation choices made</w:t>
-      </w:r>
-      <w:r>
-        <w:t>.</w:t>
-      </w:r>
-      <w:r>
-        <w:t xml:space="preserve"> </w:t>
-      </w:r>
-      <w:r>
-        <w:t>Meanwhile,</w:t>
-      </w:r>
-      <w:r>
-        <w:t xml:space="preserve"> it turns out that a</w:t>
-      </w:r>
-      <w:r>
-        <w:t xml:space="preserve"> similar screenshot</w:t>
-      </w:r>
-      <w:r>
-        <w:t xml:space="preserve"> is necessary later in the </w:t>
-      </w:r>
-      <w:r>
-        <w:t xml:space="preserve">Description of Final Product </w:t>
-      </w:r>
-      <w:r>
-        <w:t xml:space="preserve">section, where </w:t>
-      </w:r>
-      <w:r>
-        <w:t xml:space="preserve">you are simply presenting what the key </w:t>
-      </w:r>
-      <w:r>
-        <w:t>aspect</w:t>
-      </w:r>
-      <w:r>
-        <w:t xml:space="preserve"> of the interface looks like. </w:t>
-      </w:r>
-      <w:r>
-        <w:t>That is OK. There is just a difference of emphasis here.</w:t>
-      </w:r>
-    </w:p>
-    <w:p/>
-    <w:p>
-      <w:pPr>
-        <w:rPr>
-          <w:color w:val="000000"/>
-          <w:szCs w:val="19"/>
-        </w:rPr>
-      </w:pPr>
-      <w:r>
-        <w:t>For additional sophistication</w:t>
-      </w:r>
-      <w:r>
-        <w:t xml:space="preserve"> in your implementation</w:t>
-      </w:r>
-      <w:r>
-        <w:t>, you should consider the use of software testing techniques, e.g., unit</w:t>
-      </w:r>
-      <w:r>
-        <w:t xml:space="preserve"> </w:t>
-      </w:r>
-      <w:r>
-        <w:t xml:space="preserve">testing or similar. If so, the markers would need to see </w:t>
-      </w:r>
-      <w:r>
-        <w:t>evidence of their use, e.g., in your source code or similar</w:t>
-      </w:r>
-      <w:r>
-        <w:t>. In addition, you could consider traceability back to your original requirements, and verification or validation that they have been ach</w:t>
-      </w:r>
-      <w:r>
-        <w:t>ie</w:t>
-      </w:r>
-      <w:r>
-        <w:t>ved</w:t>
-      </w:r>
-      <w:r>
-        <w:rPr>
-          <w:color w:val="000000"/>
-          <w:szCs w:val="19"/>
-        </w:rPr>
-        <w:t>.</w:t>
-      </w:r>
-    </w:p>
-    <w:p>
-      <w:pPr>
-        <w:rPr>
-          <w:color w:val="000000"/>
-          <w:szCs w:val="19"/>
-        </w:rPr>
-      </w:pPr>
-    </w:p>
-    <w:p>
-      <w:pPr>
-        <w:rPr>
-          <w:color w:val="000000"/>
-          <w:szCs w:val="19"/>
-        </w:rPr>
-      </w:pPr>
-      <w:r>
-        <w:rPr>
-          <w:color w:val="000000"/>
-          <w:szCs w:val="19"/>
-        </w:rPr>
-        <w:t>As noted above, you may wish to include snippets of code in your report, to accompany your d</w:t>
-      </w:r>
-      <w:r>
-        <w:rPr>
-          <w:color w:val="000000"/>
-          <w:szCs w:val="19"/>
-        </w:rPr>
-        <w:t>iscussion of the implementation. Commonly, these may be included as screenshots of the relevant portions of code. It is best to keep these focused on specific areas of the code, e.g., it may be a specific method or a section of a method.</w:t>
-      </w:r>
-      <w:r>
-        <w:rPr>
-          <w:color w:val="000000"/>
-          <w:szCs w:val="19"/>
-        </w:rPr>
-        <w:t xml:space="preserve"> For example, we are developing a web-based system which has a sequence of code for iterating through groups of product items. There is perhaps some reason why this code is noteworthy, e.g., it illustrates a novel approach or solves a tricky problem or is just something you are pleased with. </w:t>
-      </w:r>
-      <w:r>
-        <w:rPr>
-          <w:color w:val="000000"/>
-          <w:szCs w:val="19"/>
-        </w:rPr>
-        <w:t xml:space="preserve">Having discussed the feature, we wish to show a code snippet too. An example of this is below, e.g., please see </w:t>
-      </w:r>
-      <w:r>
-        <w:rPr>
-          <w:color w:val="000000"/>
-          <w:szCs w:val="19"/>
-        </w:rPr>
-        <w:fldChar w:fldCharType="begin"/>
-      </w:r>
-      <w:r>
-        <w:rPr>
-          <w:color w:val="000000"/>
-          <w:szCs w:val="19"/>
-        </w:rPr>
-        <w:instrText xml:space="preserve"> REF _Ref81854918 \h </w:instrText>
-      </w:r>
-      <w:r>
-        <w:rPr>
-          <w:color w:val="000000"/>
-          <w:szCs w:val="19"/>
-        </w:rPr>
-      </w:r>
-      <w:r>
-        <w:rPr>
-          <w:color w:val="000000"/>
-          <w:szCs w:val="19"/>
-        </w:rPr>
-        <w:fldChar w:fldCharType="separate"/>
-      </w:r>
-      <w:r>
-        <w:t xml:space="preserve">Figure </w:t>
-      </w:r>
-      <w:r>
-        <w:rPr>
-          <w:noProof/>
-        </w:rPr>
-        <w:t>2</w:t>
-      </w:r>
-      <w:r>
-        <w:t>. Code Snippet. Iterating product options.</w:t>
-      </w:r>
-      <w:r>
-        <w:rPr>
-          <w:color w:val="000000"/>
-          <w:szCs w:val="19"/>
-        </w:rPr>
-        <w:fldChar w:fldCharType="end"/>
-      </w:r>
-      <w:r>
-        <w:rPr>
-          <w:color w:val="000000"/>
-          <w:szCs w:val="19"/>
-        </w:rPr>
-        <w:t xml:space="preserve"> below which illustrates the routine that was implemented to address this challenge. In the code snippet, you will see how the product items are iterated to complete the relevant basket page for the user. </w:t>
-      </w:r>
-    </w:p>
-    <w:p>
-      <w:pPr>
-        <w:rPr>
-          <w:color w:val="000000"/>
-          <w:szCs w:val="19"/>
-        </w:rPr>
-      </w:pPr>
-    </w:p>
-    <w:p>
-      <w:pPr>
-        <w:rPr>
-          <w:color w:val="000000"/>
-          <w:szCs w:val="19"/>
-        </w:rPr>
-      </w:pPr>
-      <w:r>
-        <w:rPr>
-          <w:noProof/>
-          <w:color w:val="000000"/>
-          <w:szCs w:val="19"/>
-        </w:rPr>
         <w:drawing>
           <wp:inline distT="0" distB="0" distL="0" distR="0" wp14:anchorId="697AB05E" wp14:editId="2148DD2C">
             <wp:extent cx="3003550" cy="2252980"/>
@@ -2348,14 +2484,27 @@
       <w:r>
         <w:t xml:space="preserve">Figure </w:t>
       </w:r>
-      <w:fldSimple w:instr=" SEQ Figure \* ARABIC ">
-        <w:r>
-          <w:rPr>
-            <w:noProof/>
-          </w:rPr>
-          <w:t>2</w:t>
-        </w:r>
-      </w:fldSimple>
+      <w:r>
+        <w:fldChar w:fldCharType="begin"/>
+      </w:r>
+      <w:r>
+        <w:instrText xml:space="preserve"> SEQ Figure \* ARABIC </w:instrText>
+      </w:r>
+      <w:r>
+        <w:fldChar w:fldCharType="separate"/>
+      </w:r>
+      <w:r>
+        <w:rPr>
+          <w:noProof/>
+        </w:rPr>
+        <w:t>2</w:t>
+      </w:r>
+      <w:r>
+        <w:rPr>
+          <w:noProof/>
+        </w:rPr>
+        <w:fldChar w:fldCharType="end"/>
+      </w:r>
       <w:r>
         <w:t>. Code Snippet. Iterating product options.</w:t>
       </w:r>
@@ -2380,7 +2529,14 @@
           <w:color w:val="000000"/>
           <w:szCs w:val="19"/>
         </w:rPr>
-        <w:t xml:space="preserve">imes, you find that you need to include a larger image in your report that doesn’t fit easily into the two-column layout. In that case, you may be able to use Section Breaks in the document, to temporarily switch to a single-column layout and back again. </w:t>
+        <w:t xml:space="preserve">imes, you find that you need to include a larger image in your report that doesn’t fit easily into the two-column layout. In that case, you may be able to use Section Breaks in the document, to temporarily switch to a single-column </w:t>
+      </w:r>
+      <w:r>
+        <w:rPr>
+          <w:color w:val="000000"/>
+          <w:szCs w:val="19"/>
+        </w:rPr>
+        <w:t xml:space="preserve">layout and back again. </w:t>
       </w:r>
       <w:r>
         <w:rPr>
@@ -2408,29 +2564,14 @@
           <w:color w:val="000000"/>
           <w:szCs w:val="19"/>
         </w:rPr>
-        <w:t xml:space="preserve">Inside the new section, I have modified the layout to be single-column instead of double-column. I have included an example of a figure that spans the entire page. In this case, the figure is shown on the next page, because it doesn’t fit here. This has left a little but of a gap here on this page. This can be a common problem. Sometimes you can position things in such a way that the gaps are minimised. It is also worth noting that you don’t always need to place a figure immediately beside the text that it refers to. You could place a figure on the next page instead for example, whilst you continue to refer to it </w:t>
-      </w:r>
-      <w:r>
-        <w:rPr>
-          <w:color w:val="000000"/>
-          <w:szCs w:val="19"/>
-        </w:rPr>
-        <w:lastRenderedPageBreak/>
-        <w:t>here, and afterwards. That way, you can fill up as much of the text here as you can too, without the need to have the figure placed in between. It is also possible to have several figures placed together on one page, and these can be referred to from relevant locations in your text.</w:t>
-      </w:r>
-      <w:r>
-        <w:rPr>
-          <w:color w:val="000000"/>
-          <w:szCs w:val="19"/>
-        </w:rPr>
-        <w:t xml:space="preserve"> If you have </w:t>
-      </w:r>
-      <w:r>
-        <w:rPr>
-          <w:color w:val="000000"/>
-          <w:szCs w:val="19"/>
-        </w:rPr>
-        <w:t>large images that are impossible to fit into the report without being legible, you can include images in your appendices too.</w:t>
+        <w:t>Inside the new section, I have modified the layout to be single-column instead of double-column. I have included an example of a figure that spans the entire page. In this case, the figure is shown on the next page, because it doesn’t fit here. This has left a little but of a gap here on this page. This can be a common problem. Sometimes you can position things in such a way that the gaps are minimised. It is also worth noting that you don’t always need to place a figure immediately beside the text that it refers to. You could place a figure on the next page instead for example, whilst you continue to refer to it here, and afterwards. That way, you can fill up as much of the text here as you can too, without the need to have the figure placed in between. It is also possible to have several figures placed together on one page, and these can be referred to from relevant locations in your text.</w:t>
+      </w:r>
+      <w:r>
+        <w:rPr>
+          <w:color w:val="000000"/>
+          <w:szCs w:val="19"/>
+        </w:rPr>
+        <w:t xml:space="preserve"> If you have large images that are impossible to fit into the report without being legible, you can include images in your appendices too.</w:t>
       </w:r>
     </w:p>
     <w:p>
@@ -2524,14 +2665,27 @@
       <w:r>
         <w:t xml:space="preserve">Figure </w:t>
       </w:r>
-      <w:fldSimple w:instr=" SEQ Figure \* ARABIC ">
-        <w:r>
-          <w:rPr>
-            <w:noProof/>
-          </w:rPr>
-          <w:t>3</w:t>
-        </w:r>
-      </w:fldSimple>
+      <w:r>
+        <w:fldChar w:fldCharType="begin"/>
+      </w:r>
+      <w:r>
+        <w:instrText xml:space="preserve"> SEQ Figure \* ARABIC </w:instrText>
+      </w:r>
+      <w:r>
+        <w:fldChar w:fldCharType="separate"/>
+      </w:r>
+      <w:r>
+        <w:rPr>
+          <w:noProof/>
+        </w:rPr>
+        <w:t>3</w:t>
+      </w:r>
+      <w:r>
+        <w:rPr>
+          <w:noProof/>
+        </w:rPr>
+        <w:fldChar w:fldCharType="end"/>
+      </w:r>
       <w:r>
         <w:t xml:space="preserve">. Random Image. In this case, a screenshot of the </w:t>
       </w:r>
@@ -2687,7 +2841,10 @@
         <w:t>on</w:t>
       </w:r>
       <w:r>
-        <w:t xml:space="preserve"> benchmarking, comparing different algorithms or parameters, measuring performance or precision, etc. For any </w:t>
+        <w:t xml:space="preserve"> benchmarking, </w:t>
+      </w:r>
+      <w:r>
+        <w:t xml:space="preserve">comparing different algorithms or parameters, measuring performance or precision, etc. For any </w:t>
       </w:r>
       <w:r>
         <w:t xml:space="preserve">type of </w:t>
@@ -2699,6 +2856,7 @@
     <w:p/>
     <w:p>
       <w:r>
+        <w:lastRenderedPageBreak/>
         <w:t>Regardless of the project, you must describe the evaluation or testing of your system in your report, and this must include</w:t>
       </w:r>
       <w:r>
@@ -2818,7 +2976,6 @@
         <w:pStyle w:val="Heading3"/>
       </w:pPr>
       <w:r>
-        <w:lastRenderedPageBreak/>
         <w:t>Here is a sub-subsection</w:t>
       </w:r>
     </w:p>
@@ -2917,7 +3074,14 @@
           <w:color w:val="000000"/>
           <w:szCs w:val="19"/>
         </w:rPr>
-        <w:t>mention. However, if it is the case that this section of the report is just not relevant to your project, please just state that or omit this section</w:t>
+        <w:t xml:space="preserve">mention. However, if it is the case that this section </w:t>
+      </w:r>
+      <w:r>
+        <w:rPr>
+          <w:color w:val="000000"/>
+          <w:szCs w:val="19"/>
+        </w:rPr>
+        <w:t>of the report is just not relevant to your project, please just state that or omit this section</w:t>
       </w:r>
       <w:r>
         <w:rPr>
@@ -3193,14 +3357,7 @@
           <w:color w:val="000000"/>
           <w:szCs w:val="19"/>
         </w:rPr>
-        <w:t>NOTE: the appraisal section could potentially occur after the Summary and Conclusions below, or even as a sub-</w:t>
-      </w:r>
-      <w:r>
-        <w:rPr>
-          <w:color w:val="000000"/>
-          <w:szCs w:val="19"/>
-        </w:rPr>
-        <w:t>section within the Summary and Conclusions. See what works best for you and your advisor.</w:t>
+        <w:t>NOTE: the appraisal section could potentially occur after the Summary and Conclusions below, or even as a sub-section within the Summary and Conclusions. See what works best for you and your advisor.</w:t>
       </w:r>
     </w:p>
     <w:p>
@@ -3380,7 +3537,14 @@
         <w:rPr>
           <w:lang w:val="en-GB"/>
         </w:rPr>
-        <w:t>You can provide acknowledgements here to anyone who has been helpful in your project, or beyond. In some cases, the licensing of certain software products you have used may require you to acknowledge them here, e.g., in return for free use</w:t>
+        <w:t xml:space="preserve">You can provide acknowledgements here to anyone who has been helpful in your project, or beyond. In some cases, the licensing of certain software products you have used </w:t>
+      </w:r>
+      <w:r>
+        <w:rPr>
+          <w:lang w:val="en-GB"/>
+        </w:rPr>
+        <w:lastRenderedPageBreak/>
+        <w:t>may require you to acknowledge them here, e.g., in return for free use</w:t>
       </w:r>
       <w:r>
         <w:rPr>

</xml_diff>

<commit_message>
Report about 35% done
</commit_message>
<xml_diff>
--- a/Deliverables/(E) Final Report + Appendices/DataMiningHumanReasoning.docx
+++ b/Deliverables/(E) Final Report + Appendices/DataMiningHumanReasoning.docx
@@ -4307,14 +4307,934 @@
     </w:p>
     <w:p>
       <w:r>
+        <w:t xml:space="preserve">The implementation portion of this report will follow the same structure seen previously in </w:t>
+      </w:r>
+      <w:r>
+        <w:rPr>
+          <w:i/>
+          <w:iCs/>
+        </w:rPr>
+        <w:t>Specification</w:t>
+      </w:r>
+      <w:r>
+        <w:t xml:space="preserve"> and </w:t>
+      </w:r>
+      <w:r>
+        <w:rPr>
+          <w:i/>
+          <w:iCs/>
+        </w:rPr>
+        <w:t>Design</w:t>
+      </w:r>
+      <w:r>
+        <w:t xml:space="preserve">. </w:t>
+      </w:r>
+      <w:r>
+        <w:lastRenderedPageBreak/>
+        <w:t xml:space="preserve">Since the project is easily divided into the four main sections seen previously, the </w:t>
+      </w:r>
+      <w:r>
+        <w:rPr>
+          <w:i/>
+          <w:iCs/>
+        </w:rPr>
+        <w:t>Implementation and Testing</w:t>
+      </w:r>
+      <w:r>
+        <w:t xml:space="preserve"> section will follow the same structure, starting with Data Collection.</w:t>
+      </w:r>
+    </w:p>
+    <w:p/>
+    <w:p>
+      <w:pPr>
+        <w:pStyle w:val="Heading2"/>
+      </w:pPr>
+      <w:r>
+        <w:t>Data Collection</w:t>
+      </w:r>
+    </w:p>
+    <w:p>
+      <w:pPr>
+        <w:rPr>
+          <w:lang w:val="en-US"/>
+        </w:rPr>
+      </w:pPr>
+      <w:r>
+        <w:rPr>
+          <w:lang w:val="en-US"/>
+        </w:rPr>
+        <w:t xml:space="preserve">While this should have been a very simple part of the project, due to the clear idea of the type of data I wanted to be collecting, it ended up being the section that took the largest </w:t>
+      </w:r>
+      <w:proofErr w:type="gramStart"/>
+      <w:r>
+        <w:rPr>
+          <w:lang w:val="en-US"/>
+        </w:rPr>
+        <w:t>period of time</w:t>
+      </w:r>
+      <w:proofErr w:type="gramEnd"/>
+      <w:r>
+        <w:rPr>
+          <w:lang w:val="en-US"/>
+        </w:rPr>
+        <w:t>, both because of the learning curve associated with using the Twitter API for the first time, and also with factors that occurred outside of my own control</w:t>
+      </w:r>
+      <w:r>
+        <w:rPr>
+          <w:lang w:val="en-US"/>
+        </w:rPr>
+        <w:t xml:space="preserve"> with the API, and with my API access.</w:t>
+      </w:r>
+    </w:p>
+    <w:p>
+      <w:pPr>
+        <w:pStyle w:val="Heading3"/>
+        <w:rPr>
+          <w:lang w:val="en-US"/>
+        </w:rPr>
+      </w:pPr>
+      <w:r>
+        <w:rPr>
+          <w:lang w:val="en-US"/>
+        </w:rPr>
+        <w:t>The Trouble with Twitter</w:t>
+      </w:r>
+    </w:p>
+    <w:p>
+      <w:pPr>
+        <w:rPr>
+          <w:lang w:val="en-US"/>
+        </w:rPr>
+      </w:pPr>
+      <w:r>
+        <w:rPr>
+          <w:lang w:val="en-US"/>
+        </w:rPr>
+        <w:t>Whilst the Twitter API puts a large sea of data right at the fingertips of developers, accessing this data is a challenge beyond just the technical aspects of interacting with the API.</w:t>
+      </w:r>
+    </w:p>
+    <w:p>
+      <w:pPr>
+        <w:rPr>
+          <w:lang w:val="en-US"/>
+        </w:rPr>
+      </w:pPr>
+    </w:p>
+    <w:p>
+      <w:pPr>
+        <w:rPr>
+          <w:lang w:val="en-US"/>
+        </w:rPr>
+      </w:pPr>
+      <w:r>
+        <w:rPr>
+          <w:lang w:val="en-US"/>
+        </w:rPr>
+        <w:t>I first made my application for a Twitter Developer account in March of 2020, well before my 4</w:t>
+      </w:r>
+      <w:r>
+        <w:rPr>
+          <w:vertAlign w:val="superscript"/>
+          <w:lang w:val="en-US"/>
+        </w:rPr>
+        <w:t>th</w:t>
+      </w:r>
+      <w:r>
+        <w:rPr>
+          <w:lang w:val="en-US"/>
+        </w:rPr>
+        <w:t xml:space="preserve"> year or before this project. I include this piece of information as that </w:t>
+      </w:r>
+      <w:r>
+        <w:rPr>
+          <w:lang w:val="en-US"/>
+        </w:rPr>
+        <w:t>application was not approved until over 6 months later. This should give a clue about how quickly things move at Twitter</w:t>
+      </w:r>
+      <w:r>
+        <w:rPr>
+          <w:lang w:val="en-US"/>
+        </w:rPr>
+        <w:t>.</w:t>
+      </w:r>
+    </w:p>
+    <w:p>
+      <w:pPr>
+        <w:rPr>
+          <w:lang w:val="en-US"/>
+        </w:rPr>
+      </w:pPr>
+    </w:p>
+    <w:p>
+      <w:pPr>
+        <w:rPr>
+          <w:lang w:val="en-US"/>
+        </w:rPr>
+      </w:pPr>
+      <w:r>
+        <w:rPr>
+          <w:lang w:val="en-US"/>
+        </w:rPr>
+        <w:t xml:space="preserve">This became a severe issue during implementation when I received the following email seen below, in </w:t>
+      </w:r>
+      <w:r>
+        <w:rPr>
+          <w:i/>
+          <w:iCs/>
+          <w:lang w:val="en-US"/>
+        </w:rPr>
+        <w:t>figure 1</w:t>
+      </w:r>
+      <w:r>
+        <w:rPr>
+          <w:lang w:val="en-US"/>
+        </w:rPr>
+        <w:t>.</w:t>
+      </w:r>
+    </w:p>
+    <w:p>
+      <w:pPr>
+        <w:rPr>
+          <w:lang w:val="en-US"/>
+        </w:rPr>
+      </w:pPr>
+    </w:p>
+    <w:p>
+      <w:pPr>
+        <w:pStyle w:val="Caption"/>
+      </w:pPr>
+      <w:r>
+        <w:rPr>
+          <w:lang w:val="en-US"/>
+        </w:rPr>
+        <w:drawing>
+          <wp:inline distT="0" distB="0" distL="0" distR="0" wp14:anchorId="557D8048" wp14:editId="021BDB75">
+            <wp:extent cx="3003550" cy="1669415"/>
+            <wp:effectExtent l="0" t="0" r="6350" b="6985"/>
+            <wp:docPr id="1" name="Picture 1" descr="Graphical user interface, text, application, email&#10;&#10;Description automatically generated"/>
+            <wp:cNvGraphicFramePr>
+              <a:graphicFrameLocks xmlns:a="http://schemas.openxmlformats.org/drawingml/2006/main" noChangeAspect="1"/>
+            </wp:cNvGraphicFramePr>
+            <a:graphic xmlns:a="http://schemas.openxmlformats.org/drawingml/2006/main">
+              <a:graphicData uri="http://schemas.openxmlformats.org/drawingml/2006/picture">
+                <pic:pic xmlns:pic="http://schemas.openxmlformats.org/drawingml/2006/picture">
+                  <pic:nvPicPr>
+                    <pic:cNvPr id="1" name="Picture 1" descr="Graphical user interface, text, application, email&#10;&#10;Description automatically generated"/>
+                    <pic:cNvPicPr/>
+                  </pic:nvPicPr>
+                  <pic:blipFill>
+                    <a:blip r:embed="rId10"/>
+                    <a:stretch>
+                      <a:fillRect/>
+                    </a:stretch>
+                  </pic:blipFill>
+                  <pic:spPr>
+                    <a:xfrm>
+                      <a:off x="0" y="0"/>
+                      <a:ext cx="3003550" cy="1669415"/>
+                    </a:xfrm>
+                    <a:prstGeom prst="rect">
+                      <a:avLst/>
+                    </a:prstGeom>
+                  </pic:spPr>
+                </pic:pic>
+              </a:graphicData>
+            </a:graphic>
+          </wp:inline>
+        </w:drawing>
+      </w:r>
+      <w:r>
+        <w:t xml:space="preserve">Figure </w:t>
+      </w:r>
+      <w:fldSimple w:instr=" SEQ Figure \* ARABIC ">
+        <w:r>
+          <w:rPr>
+            <w:noProof/>
+          </w:rPr>
+          <w:t>1</w:t>
+        </w:r>
+      </w:fldSimple>
+      <w:r>
+        <w:t>: Email from Twitter informing that my API Access had b</w:t>
+      </w:r>
+      <w:r>
+        <w:t>een</w:t>
+      </w:r>
+      <w:r>
+        <w:t xml:space="preserve"> suspended.</w:t>
+      </w:r>
+    </w:p>
+    <w:p/>
+    <w:p>
+      <w:r>
+        <w:t xml:space="preserve">This </w:t>
+      </w:r>
+      <w:r>
+        <w:t>email began an approximately 6-week period in which little to no development work was able to be done, as I had been locked out of being able to complete step one for a data driven project: collect my data.</w:t>
+      </w:r>
+    </w:p>
+    <w:p/>
+    <w:p>
+      <w:r>
+        <w:t>I read the developer policy, and the API Policy back-to-front to make sure I wasn’t in violation of any rules. Which fortunately I wasn’t. However, I already knew this as my API access was suspended without hours of creating an application and receiving API keys – before I’d ever even sent one request.</w:t>
+      </w:r>
+    </w:p>
+    <w:p/>
+    <w:p>
+      <w:r>
+        <w:t xml:space="preserve">With little else to do, I filled out an Application Appeal, and waited. </w:t>
+      </w:r>
+      <w:r>
+        <w:t xml:space="preserve">After a few days had gone by, I had received no response, not even an acknowledgement of my appeal being received. At this point I deleted the Application that had been </w:t>
+      </w:r>
+      <w:proofErr w:type="gramStart"/>
+      <w:r>
+        <w:t>suspended, and</w:t>
+      </w:r>
+      <w:proofErr w:type="gramEnd"/>
+      <w:r>
+        <w:t xml:space="preserve"> tried making another one – just in case I had done something wrong in the creation process.</w:t>
+      </w:r>
+    </w:p>
+    <w:p/>
+    <w:p>
+      <w:r>
+        <w:t xml:space="preserve">This changed nothing, and once again, within hours of creating the Application and receiving API Keys, before ever sending a request, I received another email identical to the first. Detailing that my </w:t>
+      </w:r>
+      <w:proofErr w:type="gramStart"/>
+      <w:r>
+        <w:t>Application</w:t>
+      </w:r>
+      <w:proofErr w:type="gramEnd"/>
+      <w:r>
+        <w:t xml:space="preserve"> had been suspended from accessing the API. Once </w:t>
+      </w:r>
+      <w:r>
+        <w:t>again,</w:t>
+      </w:r>
+      <w:r>
+        <w:t xml:space="preserve"> I filled out the Appeal, once again I received no acknowledgement of any kind from Twitter.</w:t>
+      </w:r>
+    </w:p>
+    <w:p/>
+    <w:p>
+      <w:r>
+        <w:t>At this point, knowing how long it took my Developer Account to be approved in the first place, I decided to take matters into my own hands (with what little I could do), and search for other people who had similar issues with Twitter, hoping someone had found a solution or explanation.</w:t>
+      </w:r>
+    </w:p>
+    <w:p/>
+    <w:p>
+      <w:r>
+        <w:t>After weeks of</w:t>
+      </w:r>
+      <w:r>
+        <w:t xml:space="preserve"> </w:t>
+      </w:r>
+      <w:r>
+        <w:t>deep diving</w:t>
+      </w:r>
+      <w:r>
+        <w:t xml:space="preserve"> the Twitter Developer Forums, which were filled with complaints of the same nature, but no solutions, I found one random comment in one random thread explaining that Twitter automatically suspends all applications they expect are coming from bot </w:t>
+      </w:r>
+      <w:proofErr w:type="gramStart"/>
+      <w:r>
+        <w:t>accounts, and</w:t>
+      </w:r>
+      <w:proofErr w:type="gramEnd"/>
+      <w:r>
+        <w:t xml:space="preserve"> does not consider the any appeals for these applications, or these accounts.</w:t>
+      </w:r>
+    </w:p>
+    <w:p/>
+    <w:p>
+      <w:r>
+        <w:t>At this point, I put two-and-two together. Realizing that my Twitter Developer Account was linked to my normal Twitter Social Media account (as all Developer Accounts need to be). My normal account had no activity on it, as I do not use Twitter. No tweets, no comments, no followers, no activity of any kind. So, as a result, I was being considered a “bot” or “ghost” account, and having my applications suspended and my appeals ignored.</w:t>
+      </w:r>
+    </w:p>
+    <w:p/>
+    <w:p>
+      <w:r>
+        <w:t xml:space="preserve">The solution for this, quite painfully, was for me to resurrect long since dead and inactive social media accounts, so that I could beg people I know to follow me. All in the hopes that my Twitter Account would meet the bare minimum threshold required to not be considered as spam. These embarrassing messages are captured in </w:t>
+      </w:r>
+      <w:r>
+        <w:rPr>
+          <w:i/>
+          <w:iCs/>
+        </w:rPr>
+        <w:t>Figures 2</w:t>
+      </w:r>
+      <w:r>
+        <w:t xml:space="preserve"> and </w:t>
+      </w:r>
+      <w:r>
+        <w:rPr>
+          <w:i/>
+          <w:iCs/>
+        </w:rPr>
+        <w:t>3</w:t>
+      </w:r>
+      <w:r>
+        <w:t>.</w:t>
+      </w:r>
+    </w:p>
+    <w:p/>
+    <w:p>
+      <w:pPr>
+        <w:pStyle w:val="Caption"/>
+      </w:pPr>
+      <w:r>
+        <w:drawing>
+          <wp:inline distT="0" distB="0" distL="0" distR="0" wp14:anchorId="591BD49A" wp14:editId="51603F76">
+            <wp:extent cx="2814762" cy="1795972"/>
+            <wp:effectExtent l="0" t="0" r="5080" b="0"/>
+            <wp:docPr id="4" name="Picture 4" descr="Text&#10;&#10;Description automatically generated"/>
+            <wp:cNvGraphicFramePr>
+              <a:graphicFrameLocks xmlns:a="http://schemas.openxmlformats.org/drawingml/2006/main" noChangeAspect="1"/>
+            </wp:cNvGraphicFramePr>
+            <a:graphic xmlns:a="http://schemas.openxmlformats.org/drawingml/2006/main">
+              <a:graphicData uri="http://schemas.openxmlformats.org/drawingml/2006/picture">
+                <pic:pic xmlns:pic="http://schemas.openxmlformats.org/drawingml/2006/picture">
+                  <pic:nvPicPr>
+                    <pic:cNvPr id="4" name="Picture 4" descr="Text&#10;&#10;Description automatically generated"/>
+                    <pic:cNvPicPr/>
+                  </pic:nvPicPr>
+                  <pic:blipFill>
+                    <a:blip r:embed="rId11"/>
+                    <a:stretch>
+                      <a:fillRect/>
+                    </a:stretch>
+                  </pic:blipFill>
+                  <pic:spPr>
+                    <a:xfrm>
+                      <a:off x="0" y="0"/>
+                      <a:ext cx="2860860" cy="1825385"/>
+                    </a:xfrm>
+                    <a:prstGeom prst="rect">
+                      <a:avLst/>
+                    </a:prstGeom>
+                  </pic:spPr>
+                </pic:pic>
+              </a:graphicData>
+            </a:graphic>
+          </wp:inline>
+        </w:drawing>
+      </w:r>
+      <w:r>
+        <w:t xml:space="preserve">Figure </w:t>
+      </w:r>
+      <w:fldSimple w:instr=" SEQ Figure \* ARABIC ">
+        <w:r>
+          <w:rPr>
+            <w:noProof/>
+          </w:rPr>
+          <w:t>2</w:t>
+        </w:r>
+      </w:fldSimple>
+      <w:r>
+        <w:t>: I beg for followers on Discord.</w:t>
+      </w:r>
+    </w:p>
+    <w:p>
+      <w:pPr>
+        <w:pStyle w:val="Caption"/>
+        <w:keepNext/>
+      </w:pPr>
+      <w:r>
+        <w:lastRenderedPageBreak/>
+        <w:drawing>
+          <wp:inline distT="0" distB="0" distL="0" distR="0" wp14:anchorId="0129F621" wp14:editId="3077FBFC">
+            <wp:extent cx="2818849" cy="2091193"/>
+            <wp:effectExtent l="0" t="0" r="635" b="4445"/>
+            <wp:docPr id="5" name="Picture 5" descr="Text&#10;&#10;Description automatically generated"/>
+            <wp:cNvGraphicFramePr>
+              <a:graphicFrameLocks xmlns:a="http://schemas.openxmlformats.org/drawingml/2006/main" noChangeAspect="1"/>
+            </wp:cNvGraphicFramePr>
+            <a:graphic xmlns:a="http://schemas.openxmlformats.org/drawingml/2006/main">
+              <a:graphicData uri="http://schemas.openxmlformats.org/drawingml/2006/picture">
+                <pic:pic xmlns:pic="http://schemas.openxmlformats.org/drawingml/2006/picture">
+                  <pic:nvPicPr>
+                    <pic:cNvPr id="5" name="Picture 5" descr="Text&#10;&#10;Description automatically generated"/>
+                    <pic:cNvPicPr/>
+                  </pic:nvPicPr>
+                  <pic:blipFill>
+                    <a:blip r:embed="rId12"/>
+                    <a:stretch>
+                      <a:fillRect/>
+                    </a:stretch>
+                  </pic:blipFill>
+                  <pic:spPr>
+                    <a:xfrm>
+                      <a:off x="0" y="0"/>
+                      <a:ext cx="2823238" cy="2094449"/>
+                    </a:xfrm>
+                    <a:prstGeom prst="rect">
+                      <a:avLst/>
+                    </a:prstGeom>
+                  </pic:spPr>
+                </pic:pic>
+              </a:graphicData>
+            </a:graphic>
+          </wp:inline>
+        </w:drawing>
+      </w:r>
+      <w:r>
+        <w:t xml:space="preserve">Figure </w:t>
+      </w:r>
+      <w:fldSimple w:instr=" SEQ Figure \* ARABIC ">
+        <w:r>
+          <w:rPr>
+            <w:noProof/>
+          </w:rPr>
+          <w:t>3</w:t>
+        </w:r>
+      </w:fldSimple>
+      <w:r>
+        <w:t xml:space="preserve">: I beg for followers on </w:t>
+      </w:r>
+      <w:proofErr w:type="spellStart"/>
+      <w:r>
+        <w:t>FaceBook</w:t>
+      </w:r>
+      <w:proofErr w:type="spellEnd"/>
+    </w:p>
+    <w:p/>
+    <w:p>
+      <w:r>
+        <w:t xml:space="preserve">After these messages, I waited patiently for </w:t>
+      </w:r>
+      <w:proofErr w:type="gramStart"/>
+      <w:r>
+        <w:t>a number of</w:t>
+      </w:r>
+      <w:proofErr w:type="gramEnd"/>
+      <w:r>
+        <w:t xml:space="preserve"> days, to allow people to see them and follow me before I attempted again to submit an Appeal. When I did finally submit the Appeal to have my API Access restored, I did this time receive an </w:t>
+      </w:r>
+      <w:r>
+        <w:t xml:space="preserve">acknowledgement that my appeal had been received, not an unsuspension, merely an acknowledgement </w:t>
+      </w:r>
+      <w:r>
+        <w:rPr>
+          <w:color w:val="FF0000"/>
+        </w:rPr>
+        <w:t>(see Appendix E)</w:t>
+      </w:r>
+      <w:r>
+        <w:t>.</w:t>
+      </w:r>
+      <w:r>
+        <w:t xml:space="preserve"> </w:t>
+      </w:r>
+    </w:p>
+    <w:p/>
+    <w:p>
+      <w:r>
+        <w:t xml:space="preserve">Even after that, it took a further eight days, till the 12 of January for my Application to finally be unsuspended, and for my API access to be returned </w:t>
+      </w:r>
+      <w:r>
+        <w:rPr>
+          <w:color w:val="FF0000"/>
+        </w:rPr>
+        <w:t>(see Appendix F)</w:t>
+      </w:r>
+      <w:r>
+        <w:t>.</w:t>
+      </w:r>
+      <w:r>
+        <w:t xml:space="preserve"> Overall, this ordeal during the </w:t>
+      </w:r>
+      <w:r>
+        <w:rPr>
+          <w:i/>
+          <w:iCs/>
+        </w:rPr>
+        <w:t>Implementation</w:t>
+      </w:r>
+      <w:r>
+        <w:t xml:space="preserve"> stage cost me approximately 6 weeks of development time, from early December to almost </w:t>
+      </w:r>
+      <w:proofErr w:type="spellStart"/>
+      <w:r>
+        <w:t>mid January</w:t>
+      </w:r>
+      <w:proofErr w:type="spellEnd"/>
+      <w:r>
+        <w:t>.</w:t>
+      </w:r>
+    </w:p>
+    <w:p>
+      <w:pPr>
+        <w:pStyle w:val="Heading3"/>
+      </w:pPr>
+      <w:r>
+        <w:t>Twitter API v2.0 Endpoints</w:t>
+      </w:r>
+    </w:p>
+    <w:p>
+      <w:r>
+        <w:t xml:space="preserve">After receiving API access back, it was time to rapidly move on and begin collecting Data. I had settled on a plan to collect Tweets from each </w:t>
+      </w:r>
+      <w:r>
+        <w:t>state in the USA that contained one of the following key words: “Vaccination”, “Vaccine”, “Vaccinated”, “Vaxed” or “Vaxxed”.</w:t>
+      </w:r>
+    </w:p>
+    <w:p/>
+    <w:p>
+      <w:pPr>
+        <w:pStyle w:val="Caption"/>
+      </w:pPr>
+      <w:r>
+        <w:drawing>
+          <wp:inline distT="0" distB="0" distL="0" distR="0" wp14:anchorId="65F1D458" wp14:editId="244908F6">
+            <wp:extent cx="3003550" cy="1581785"/>
+            <wp:effectExtent l="0" t="0" r="6350" b="0"/>
+            <wp:docPr id="6" name="Picture 6" descr="Graphical user interface, text, application, email&#10;&#10;Description automatically generated"/>
+            <wp:cNvGraphicFramePr>
+              <a:graphicFrameLocks xmlns:a="http://schemas.openxmlformats.org/drawingml/2006/main" noChangeAspect="1"/>
+            </wp:cNvGraphicFramePr>
+            <a:graphic xmlns:a="http://schemas.openxmlformats.org/drawingml/2006/main">
+              <a:graphicData uri="http://schemas.openxmlformats.org/drawingml/2006/picture">
+                <pic:pic xmlns:pic="http://schemas.openxmlformats.org/drawingml/2006/picture">
+                  <pic:nvPicPr>
+                    <pic:cNvPr id="6" name="Picture 6" descr="Graphical user interface, text, application, email&#10;&#10;Description automatically generated"/>
+                    <pic:cNvPicPr/>
+                  </pic:nvPicPr>
+                  <pic:blipFill>
+                    <a:blip r:embed="rId13"/>
+                    <a:stretch>
+                      <a:fillRect/>
+                    </a:stretch>
+                  </pic:blipFill>
+                  <pic:spPr>
+                    <a:xfrm>
+                      <a:off x="0" y="0"/>
+                      <a:ext cx="3003550" cy="1581785"/>
+                    </a:xfrm>
+                    <a:prstGeom prst="rect">
+                      <a:avLst/>
+                    </a:prstGeom>
+                  </pic:spPr>
+                </pic:pic>
+              </a:graphicData>
+            </a:graphic>
+          </wp:inline>
+        </w:drawing>
+      </w:r>
+      <w:r>
+        <w:t xml:space="preserve">Figure </w:t>
+      </w:r>
+      <w:fldSimple w:instr=" SEQ Figure \* ARABIC ">
+        <w:r>
+          <w:rPr>
+            <w:noProof/>
+          </w:rPr>
+          <w:t>4</w:t>
+        </w:r>
+      </w:fldSimple>
+      <w:r>
+        <w:t>: The GUI Presented by Postman to simplify making requests to the API</w:t>
+      </w:r>
+    </w:p>
+    <w:p/>
+    <w:p>
+      <w:r>
+        <w:t xml:space="preserve">Whilst I was successful in using </w:t>
+      </w:r>
+      <w:r>
+        <w:t xml:space="preserve">Postman (as seen in </w:t>
+      </w:r>
+      <w:r>
+        <w:rPr>
+          <w:i/>
+          <w:iCs/>
+        </w:rPr>
+        <w:t>figure 4</w:t>
+      </w:r>
+      <w:r>
+        <w:t xml:space="preserve">) to make requests to the API and to retrieve data, I hit a snag </w:t>
+      </w:r>
+      <w:r>
+        <w:t xml:space="preserve">that unfortunately I was unable to solve itself. The API access that I had been given was akin to a “Student” Level </w:t>
+      </w:r>
+      <w:r>
+        <w:t>account, elevated from normal API access, but still without all the bells and whistles available to me. This led to two issues. The second of which I would only become aware of further down the line.</w:t>
+      </w:r>
+    </w:p>
+    <w:p/>
+    <w:p>
+      <w:r>
+        <w:t>The first issue, and one that was initially very worrying was that I did not have access to any form of Geographical Data. I was able to query Tweets that contained specific words, like vaccine, but I was unable to query for those tweets to also be limited to a certain State – like New York. This put a massive hole in my plans, as the entire idea behind the project was to present comparisons of Vaccine Hesitancy alongside other statistics, which I had planned on doing my comparing and contrasting different American states.</w:t>
+      </w:r>
+    </w:p>
+    <w:p/>
+    <w:p>
+      <w:r>
+        <w:t xml:space="preserve">While this first issue was never resolved itself, as that would require “Researcher” level access to the API (which I did apply for, and still have not received any sort of response), it could be circumvented. This circumvention/solution was provided by the project supervisor, Prof. John Lawrence, during one of our meetings. Whilst I was unable to restrict </w:t>
+      </w:r>
+      <w:r>
+        <w:t xml:space="preserve">tweet sources geographically, I could still restrict them based on what was IN the tweet. </w:t>
+      </w:r>
+      <w:proofErr w:type="gramStart"/>
+      <w:r>
+        <w:t>So</w:t>
+      </w:r>
+      <w:proofErr w:type="gramEnd"/>
+      <w:r>
+        <w:t xml:space="preserve"> the solution because to simply search for tweets that mentioned both one of the vaccine related key words, and the name of the state I was collecting data for.</w:t>
+      </w:r>
+    </w:p>
+    <w:p/>
+    <w:p>
+      <w:pPr>
+        <w:pStyle w:val="Caption"/>
+      </w:pPr>
+      <w:r>
+        <w:drawing>
+          <wp:inline distT="0" distB="0" distL="0" distR="0" wp14:anchorId="5522057C" wp14:editId="6748F50F">
+            <wp:extent cx="3003550" cy="2725420"/>
+            <wp:effectExtent l="0" t="0" r="6350" b="0"/>
+            <wp:docPr id="7" name="Picture 7" descr="Text&#10;&#10;Description automatically generated"/>
+            <wp:cNvGraphicFramePr>
+              <a:graphicFrameLocks xmlns:a="http://schemas.openxmlformats.org/drawingml/2006/main" noChangeAspect="1"/>
+            </wp:cNvGraphicFramePr>
+            <a:graphic xmlns:a="http://schemas.openxmlformats.org/drawingml/2006/main">
+              <a:graphicData uri="http://schemas.openxmlformats.org/drawingml/2006/picture">
+                <pic:pic xmlns:pic="http://schemas.openxmlformats.org/drawingml/2006/picture">
+                  <pic:nvPicPr>
+                    <pic:cNvPr id="7" name="Picture 7" descr="Text&#10;&#10;Description automatically generated"/>
+                    <pic:cNvPicPr/>
+                  </pic:nvPicPr>
+                  <pic:blipFill>
+                    <a:blip r:embed="rId14"/>
+                    <a:stretch>
+                      <a:fillRect/>
+                    </a:stretch>
+                  </pic:blipFill>
+                  <pic:spPr>
+                    <a:xfrm>
+                      <a:off x="0" y="0"/>
+                      <a:ext cx="3003550" cy="2725420"/>
+                    </a:xfrm>
+                    <a:prstGeom prst="rect">
+                      <a:avLst/>
+                    </a:prstGeom>
+                  </pic:spPr>
+                </pic:pic>
+              </a:graphicData>
+            </a:graphic>
+          </wp:inline>
+        </w:drawing>
+      </w:r>
+      <w:r>
+        <w:t xml:space="preserve">Figure </w:t>
+      </w:r>
+      <w:fldSimple w:instr=" SEQ Figure \* ARABIC ">
+        <w:r>
+          <w:rPr>
+            <w:noProof/>
+          </w:rPr>
+          <w:t>5</w:t>
+        </w:r>
+      </w:fldSimple>
+      <w:r>
+        <w:t>: 7-Day Results for Arkansas provided by the v2.0 Endpoint</w:t>
+      </w:r>
+    </w:p>
+    <w:p/>
+    <w:p>
+      <w:r>
+        <w:t xml:space="preserve">This was when I was presented with the second of my two issues with the API v2.0 Endpoints. Once again, due to my limited access level to the Twitter API, I was unable to access the “full-archive” search option that was provided, I was only able to query the “7-Day Archive”. I didn’t initially think this was a huge problem, as my goal was only to collect 500 tweets from each state, for a total of 25,000 data points. I assumed far more than 500 tweets about vaccines (containing state names) would be made in such a </w:t>
+      </w:r>
+      <w:r>
+        <w:lastRenderedPageBreak/>
+        <w:t xml:space="preserve">time period. </w:t>
+      </w:r>
+      <w:r>
+        <w:t>However,</w:t>
+      </w:r>
+      <w:r>
+        <w:t xml:space="preserve"> I was very wrong</w:t>
+      </w:r>
+      <w:r>
+        <w:t xml:space="preserve">. The query that returned the most results was for the District of Columbia, and even that contained only a measly 98 tweets. For most states, the results contained less than 10 Tweets, and for some, no tweets were found at all. </w:t>
+      </w:r>
+      <w:r>
+        <w:rPr>
+          <w:i/>
+          <w:iCs/>
+        </w:rPr>
+        <w:t>Figure 5</w:t>
+      </w:r>
+      <w:r>
+        <w:t xml:space="preserve"> shows the results obtained for Arkansas – a grand total of 2 Tweets. The full data collected using this method can also be accessed in </w:t>
+      </w:r>
+      <w:r>
+        <w:rPr>
+          <w:i/>
+          <w:iCs/>
+          <w:color w:val="FF0000"/>
+        </w:rPr>
+        <w:t>Appendix G</w:t>
+      </w:r>
+      <w:r>
+        <w:t>.</w:t>
+      </w:r>
+    </w:p>
+    <w:p/>
+    <w:p>
+      <w:r>
+        <w:t>At this point I realized that the v2.0 endpoints would not be able to provide what was necessary for this project. I would have to collect my data using either external sources (not the Twitter API), or figure out the v1.1 endpoints, which were both deprecated and poorly documented.</w:t>
+      </w:r>
+    </w:p>
+    <w:p>
+      <w:pPr>
+        <w:pStyle w:val="Heading3"/>
+      </w:pPr>
+      <w:r>
+        <w:t>Collecting Data Externally</w:t>
+      </w:r>
+    </w:p>
+    <w:p>
+      <w:r>
+        <w:t xml:space="preserve">Before attempting to figure out the v1.1 endpoints, I decided to look online to see if an existing data set was easily accessible for my purposes. I didn’t want to use a Data set that I didn’t collect myself, as a key part of this project for me was doing everything manually – and being unable to complete the data collection step and simply using existing data sets from the Internet was not part of my plan. </w:t>
+      </w:r>
+    </w:p>
+    <w:p/>
+    <w:p>
+      <w:r>
+        <w:t xml:space="preserve">However, I needed to swallow my pride and have a backup ready before I invested time into the v1.1 endpoints, as at this </w:t>
+      </w:r>
+      <w:proofErr w:type="gramStart"/>
+      <w:r>
+        <w:t>point</w:t>
+      </w:r>
+      <w:proofErr w:type="gramEnd"/>
+      <w:r>
+        <w:t xml:space="preserve"> I did not know if that would work either, and if it didn’t I would be left at square</w:t>
+      </w:r>
+      <w:r>
+        <w:t xml:space="preserve"> one, with no data, no project, and half the time I had spent simply fighting with Twitter with nothing to show for it.</w:t>
+      </w:r>
+    </w:p>
+    <w:p/>
+    <w:p>
+      <w:r>
+        <w:t xml:space="preserve">Luckily, I was able to find a passable </w:t>
+      </w:r>
+      <w:proofErr w:type="gramStart"/>
+      <w:r>
+        <w:t>dataset</w:t>
+      </w:r>
+      <w:r>
+        <w:rPr>
+          <w:color w:val="FF0000"/>
+        </w:rPr>
+        <w:t>[</w:t>
+      </w:r>
+      <w:proofErr w:type="gramEnd"/>
+      <w:r>
+        <w:rPr>
+          <w:color w:val="FF0000"/>
+        </w:rPr>
+        <w:t>37</w:t>
+      </w:r>
+      <w:r>
+        <w:rPr>
+          <w:color w:val="FF0000"/>
+        </w:rPr>
+        <w:t>]</w:t>
+      </w:r>
+      <w:r>
+        <w:t xml:space="preserve"> on Kaggle</w:t>
+      </w:r>
+      <w:r>
+        <w:rPr>
+          <w:color w:val="FF0000"/>
+        </w:rPr>
+        <w:t>[3</w:t>
+      </w:r>
+      <w:r>
+        <w:rPr>
+          <w:color w:val="FF0000"/>
+        </w:rPr>
+        <w:t>8]</w:t>
+      </w:r>
+      <w:r>
+        <w:t>, an online community of Data Scientists and Machine Learning practitioners (Kaggle also happened to be a subsidiary of Google).</w:t>
+      </w:r>
+    </w:p>
+    <w:p/>
+    <w:p>
+      <w:r>
+        <w:t xml:space="preserve">This dataset wasn’t ideal, as it contained tweets from all over the world, some geo tagged, some not geo tagged, so I was unsure if I’d be able to </w:t>
+      </w:r>
+      <w:r>
+        <w:t xml:space="preserve">filter out enough tweets from each individual state to </w:t>
+      </w:r>
+      <w:r>
+        <w:t>suit my purposes. H</w:t>
+      </w:r>
+      <w:r>
+        <w:t>owever, it did contain over 350,000 tweets</w:t>
+      </w:r>
+      <w:r>
+        <w:t xml:space="preserve"> </w:t>
+      </w:r>
+      <w:r>
+        <w:rPr>
+          <w:color w:val="FF0000"/>
+        </w:rPr>
+        <w:t>(</w:t>
+      </w:r>
+      <w:r>
+        <w:rPr>
+          <w:i/>
+          <w:iCs/>
+          <w:color w:val="FF0000"/>
+        </w:rPr>
+        <w:t>see Appendix H</w:t>
+      </w:r>
+      <w:r>
+        <w:rPr>
+          <w:color w:val="FF0000"/>
+        </w:rPr>
+        <w:t>)</w:t>
+      </w:r>
+      <w:r>
+        <w:t xml:space="preserve">, so </w:t>
+      </w:r>
+      <w:r>
+        <w:t xml:space="preserve">I was satisfied with having it as a </w:t>
+      </w:r>
+      <w:proofErr w:type="gramStart"/>
+      <w:r>
+        <w:t>last minute</w:t>
+      </w:r>
+      <w:proofErr w:type="gramEnd"/>
+      <w:r>
+        <w:t xml:space="preserve"> fall-back, should my efforts with the v1.1 Endpoints fail.</w:t>
+      </w:r>
+    </w:p>
+    <w:p>
+      <w:pPr>
+        <w:pStyle w:val="Heading3"/>
+      </w:pPr>
+      <w:r>
+        <w:t>Twitter API v1.1 Endpoints</w:t>
+      </w:r>
+    </w:p>
+    <w:p>
+      <w:r>
+        <w:t>HERE</w:t>
+      </w:r>
+    </w:p>
+    <w:p/>
+    <w:p>
+      <w:r>
         <w:t xml:space="preserve">You should describe the important aspects of </w:t>
       </w:r>
       <w:r>
-        <w:t xml:space="preserve">implementation, testing, and debugging that you went </w:t>
-      </w:r>
-      <w:r>
-        <w:lastRenderedPageBreak/>
-        <w:t xml:space="preserve">through to produce your system. You can structure this in different ways, depending on </w:t>
+        <w:t xml:space="preserve">implementation, testing, and debugging that you went through to produce your system. You can structure this in different ways, depending on </w:t>
       </w:r>
       <w:r>
         <w:t xml:space="preserve">the </w:t>
@@ -4344,7 +5264,10 @@
         <w:t xml:space="preserve">e.g., </w:t>
       </w:r>
       <w:r>
-        <w:t xml:space="preserve">Feature X, Feature Y, etc. Or you may wish to present a time-based review of the implementation process, according to the stages you went through in your project plan. Indeed, if you have adopted an Agile approach, you may wish to structure your discussion around the various Sprints that were undertaken. In your discussion, highlight any </w:t>
+        <w:t xml:space="preserve">Feature X, Feature Y, etc. Or you may </w:t>
+      </w:r>
+      <w:r>
+        <w:t xml:space="preserve">wish to present a time-based review of the implementation process, according to the stages you went through in your project plan. Indeed, if you have adopted an Agile approach, you may wish to structure your discussion around the various Sprints that were undertaken. In your discussion, highlight any </w:t>
       </w:r>
       <w:r>
         <w:t xml:space="preserve">important </w:t>
@@ -4590,7 +5513,15 @@
           <w:color w:val="000000"/>
           <w:szCs w:val="19"/>
         </w:rPr>
-        <w:t>iscussion of the implementation. Commonly, these may be included as screenshots of the relevant portions of code. It is best to keep these focused on specific areas of the code, e.g., it may be a specific method or a section of a method.</w:t>
+        <w:t xml:space="preserve">iscussion of the </w:t>
+      </w:r>
+      <w:r>
+        <w:rPr>
+          <w:color w:val="000000"/>
+          <w:szCs w:val="19"/>
+        </w:rPr>
+        <w:lastRenderedPageBreak/>
+        <w:t>implementation. Commonly, these may be included as screenshots of the relevant portions of code. It is best to keep these focused on specific areas of the code, e.g., it may be a specific method or a section of a method.</w:t>
       </w:r>
       <w:r>
         <w:rPr>
@@ -4697,7 +5628,7 @@
                     <pic:cNvPicPr/>
                   </pic:nvPicPr>
                   <pic:blipFill>
-                    <a:blip r:embed="rId10"/>
+                    <a:blip r:embed="rId15"/>
                     <a:stretch>
                       <a:fillRect/>
                     </a:stretch>
@@ -4731,27 +5662,14 @@
       <w:r>
         <w:t xml:space="preserve">Figure </w:t>
       </w:r>
-      <w:r>
-        <w:fldChar w:fldCharType="begin"/>
-      </w:r>
-      <w:r>
-        <w:instrText xml:space="preserve"> SEQ Figure \* ARABIC </w:instrText>
-      </w:r>
-      <w:r>
-        <w:fldChar w:fldCharType="separate"/>
-      </w:r>
-      <w:r>
-        <w:rPr>
-          <w:noProof/>
-        </w:rPr>
-        <w:t>2</w:t>
-      </w:r>
-      <w:r>
-        <w:rPr>
-          <w:noProof/>
-        </w:rPr>
-        <w:fldChar w:fldCharType="end"/>
-      </w:r>
+      <w:fldSimple w:instr=" SEQ Figure \* ARABIC ">
+        <w:r>
+          <w:rPr>
+            <w:noProof/>
+          </w:rPr>
+          <w:t>6</w:t>
+        </w:r>
+      </w:fldSimple>
       <w:r>
         <w:t>. Code Snippet. Iterating product options.</w:t>
       </w:r>
@@ -4804,22 +5722,7 @@
           <w:color w:val="000000"/>
           <w:szCs w:val="19"/>
         </w:rPr>
-        <w:t xml:space="preserve">Inside the new section, I have modified the layout to be single-column instead of double-column. I have included an example of a figure that spans the entire page. In this case, the figure is shown on the next page, because it doesn’t fit here. This has left a little but of a gap here on this page. This can be a common problem. Sometimes you can position things in such a way that the gaps are minimised. It is also worth noting that you </w:t>
-      </w:r>
-      <w:r>
-        <w:rPr>
-          <w:color w:val="000000"/>
-          <w:szCs w:val="19"/>
-        </w:rPr>
-        <w:lastRenderedPageBreak/>
-        <w:t xml:space="preserve">don’t always need to place a figure immediately beside the text that it refers to. You could place a figure on the next page instead for example, whilst you continue to refer to it here, and afterwards. That way, you can fill up as much of the text here as you can too, without the need to have the figure placed in between. It is also possible to have several </w:t>
-      </w:r>
-      <w:r>
-        <w:rPr>
-          <w:color w:val="000000"/>
-          <w:szCs w:val="19"/>
-        </w:rPr>
-        <w:t>figures placed together on one page, and these can be referred to from relevant locations in your text.</w:t>
+        <w:t>Inside the new section, I have modified the layout to be single-column instead of double-column. I have included an example of a figure that spans the entire page. In this case, the figure is shown on the next page, because it doesn’t fit here. This has left a little but of a gap here on this page. This can be a common problem. Sometimes you can position things in such a way that the gaps are minimised. It is also worth noting that you don’t always need to place a figure immediately beside the text that it refers to. You could place a figure on the next page instead for example, whilst you continue to refer to it here, and afterwards. That way, you can fill up as much of the text here as you can too, without the need to have the figure placed in between. It is also possible to have several figures placed together on one page, and these can be referred to from relevant locations in your text.</w:t>
       </w:r>
       <w:r>
         <w:rPr>
@@ -4888,7 +5791,7 @@
                     <pic:cNvPicPr/>
                   </pic:nvPicPr>
                   <pic:blipFill>
-                    <a:blip r:embed="rId11"/>
+                    <a:blip r:embed="rId16"/>
                     <a:stretch>
                       <a:fillRect/>
                     </a:stretch>
@@ -4920,27 +5823,14 @@
       <w:r>
         <w:t xml:space="preserve">Figure </w:t>
       </w:r>
-      <w:r>
-        <w:fldChar w:fldCharType="begin"/>
-      </w:r>
-      <w:r>
-        <w:instrText xml:space="preserve"> SEQ Figure \* ARABIC </w:instrText>
-      </w:r>
-      <w:r>
-        <w:fldChar w:fldCharType="separate"/>
-      </w:r>
-      <w:r>
-        <w:rPr>
-          <w:noProof/>
-        </w:rPr>
-        <w:t>3</w:t>
-      </w:r>
-      <w:r>
-        <w:rPr>
-          <w:noProof/>
-        </w:rPr>
-        <w:fldChar w:fldCharType="end"/>
-      </w:r>
+      <w:fldSimple w:instr=" SEQ Figure \* ARABIC ">
+        <w:r>
+          <w:rPr>
+            <w:noProof/>
+          </w:rPr>
+          <w:t>7</w:t>
+        </w:r>
+      </w:fldSimple>
       <w:r>
         <w:t xml:space="preserve">. Random Image. In this case, a screenshot of the </w:t>
       </w:r>
@@ -5132,10 +6022,7 @@
         <w:t xml:space="preserve"> and outcomes</w:t>
       </w:r>
       <w:r>
-        <w:t xml:space="preserve"> you have found. Ideally, you should consider any limitations in your evaluation and </w:t>
-      </w:r>
-      <w:r>
-        <w:t xml:space="preserve">the extent to which your outcomes can be generalized to a wider </w:t>
+        <w:t xml:space="preserve"> you have found. Ideally, you should consider any limitations in your evaluation and the extent to which your outcomes can be generalized to a wider </w:t>
       </w:r>
       <w:r>
         <w:t>‘</w:t>
@@ -5222,11 +6109,7 @@
         <w:t xml:space="preserve">ology or Results, and/or specific such as Usability, Performance, etc. </w:t>
       </w:r>
       <w:r>
-        <w:t xml:space="preserve">Please remember to use </w:t>
-      </w:r>
-      <w:r>
-        <w:lastRenderedPageBreak/>
-        <w:t xml:space="preserve">the built-in styles for this that Word provides (Heading 1, Heading 2, etc.). This is necessary to ensure that your document is accessible. </w:t>
+        <w:t xml:space="preserve">Please remember to use the built-in styles for this that Word provides (Heading 1, Heading 2, etc.). This is necessary to ensure that your document is accessible. </w:t>
       </w:r>
     </w:p>
     <w:p>
@@ -5239,7 +6122,10 @@
     </w:p>
     <w:p>
       <w:r>
-        <w:t>You can use additional layers of hierarchy to progressively structure the content. In this case, if there was a subsection named Methodology, perhaps it could contain sub-subsections such as Participants, Tasks, Ethics, etc.</w:t>
+        <w:t xml:space="preserve">You can use additional layers of hierarchy to progressively structure the content. In this case, if there was a subsection </w:t>
+      </w:r>
+      <w:r>
+        <w:t>named Methodology, perhaps it could contain sub-subsections such as Participants, Tasks, Ethics, etc.</w:t>
       </w:r>
     </w:p>
     <w:p/>
@@ -5627,6 +6513,7 @@
         </w:numPr>
       </w:pPr>
       <w:r>
+        <w:lastRenderedPageBreak/>
         <w:t>Summary and Conclusions</w:t>
       </w:r>
     </w:p>
@@ -6122,7 +7009,6 @@
         <w:rPr>
           <w:color w:val="FF0000"/>
         </w:rPr>
-        <w:lastRenderedPageBreak/>
         <w:t>[7]</w:t>
       </w:r>
       <w:r>
@@ -6539,28 +7425,7 @@
           <w:color w:val="FF0000"/>
           <w:lang w:val="en-US"/>
         </w:rPr>
-        <w:t xml:space="preserve">, </w:t>
-      </w:r>
-      <w:r>
-        <w:rPr>
-          <w:color w:val="FF0000"/>
-          <w:lang w:val="en-US"/>
-        </w:rPr>
-        <w:t>Compare, Download &amp; Develop Open Source &amp; Business Software</w:t>
-      </w:r>
-      <w:r>
-        <w:rPr>
-          <w:color w:val="FF0000"/>
-          <w:lang w:val="en-US"/>
-        </w:rPr>
-        <w:t>:</w:t>
-      </w:r>
-      <w:r>
-        <w:rPr>
-          <w:color w:val="FF0000"/>
-          <w:lang w:val="en-US"/>
-        </w:rPr>
-        <w:t xml:space="preserve"> https://sourceforge.net/</w:t>
+        <w:t>, Compare, Download &amp; Develop Open Source &amp; Business Software: https://sourceforge.net/</w:t>
       </w:r>
     </w:p>
     <w:p>
@@ -6590,42 +7455,7 @@
           <w:color w:val="FF0000"/>
           <w:lang w:val="en-US"/>
         </w:rPr>
-        <w:t xml:space="preserve"> </w:t>
-      </w:r>
-      <w:r>
-        <w:rPr>
-          <w:color w:val="FF0000"/>
-          <w:lang w:val="en-US"/>
-        </w:rPr>
-        <w:t>Bitbucket</w:t>
-      </w:r>
-      <w:r>
-        <w:rPr>
-          <w:color w:val="FF0000"/>
-          <w:lang w:val="en-US"/>
-        </w:rPr>
-        <w:t>,</w:t>
-      </w:r>
-      <w:r>
-        <w:rPr>
-          <w:color w:val="FF0000"/>
-          <w:lang w:val="en-US"/>
-        </w:rPr>
-        <w:t xml:space="preserve"> The Git solution for professional teams</w:t>
-      </w:r>
-      <w:r>
-        <w:rPr>
-          <w:color w:val="FF0000"/>
-          <w:lang w:val="en-US"/>
-        </w:rPr>
-        <w:t xml:space="preserve">: </w:t>
-      </w:r>
-      <w:r>
-        <w:rPr>
-          <w:color w:val="FF0000"/>
-          <w:lang w:val="en-US"/>
-        </w:rPr>
-        <w:t>https://bitbucket.org</w:t>
+        <w:t xml:space="preserve"> Bitbucket, The Git solution for professional teams: https://bitbucket.org</w:t>
       </w:r>
     </w:p>
     <w:p>
@@ -6655,28 +7485,7 @@
           <w:color w:val="FF0000"/>
           <w:lang w:val="en-US"/>
         </w:rPr>
-        <w:t xml:space="preserve"> Git Lab, iterate</w:t>
-      </w:r>
-      <w:r>
-        <w:rPr>
-          <w:color w:val="FF0000"/>
-          <w:lang w:val="en-US"/>
-        </w:rPr>
-        <w:t xml:space="preserve"> faster, innovate together</w:t>
-      </w:r>
-      <w:r>
-        <w:rPr>
-          <w:color w:val="FF0000"/>
-          <w:lang w:val="en-US"/>
-        </w:rPr>
-        <w:t xml:space="preserve">: </w:t>
-      </w:r>
-      <w:r>
-        <w:rPr>
-          <w:color w:val="FF0000"/>
-          <w:lang w:val="en-US"/>
-        </w:rPr>
-        <w:t>https://gitlab.com/</w:t>
+        <w:t xml:space="preserve"> Git Lab, iterate faster, innovate together: https://gitlab.com/</w:t>
       </w:r>
     </w:p>
     <w:p>
@@ -6706,35 +7515,7 @@
           <w:color w:val="FF0000"/>
           <w:lang w:val="en-US"/>
         </w:rPr>
-        <w:t xml:space="preserve"> </w:t>
-      </w:r>
-      <w:r>
-        <w:rPr>
-          <w:color w:val="FF0000"/>
-          <w:lang w:val="en-US"/>
-        </w:rPr>
-        <w:t>GitHub</w:t>
-      </w:r>
-      <w:r>
-        <w:rPr>
-          <w:color w:val="FF0000"/>
-          <w:lang w:val="en-US"/>
-        </w:rPr>
-        <w:t>,</w:t>
-      </w:r>
-      <w:r>
-        <w:rPr>
-          <w:color w:val="FF0000"/>
-          <w:lang w:val="en-US"/>
-        </w:rPr>
-        <w:t xml:space="preserve"> Where the world builds software</w:t>
-      </w:r>
-      <w:r>
-        <w:rPr>
-          <w:color w:val="FF0000"/>
-          <w:lang w:val="en-US"/>
-        </w:rPr>
-        <w:t>: (</w:t>
+        <w:t xml:space="preserve"> GitHub, Where the world builds software: (</w:t>
       </w:r>
       <w:r>
         <w:rPr>
@@ -6783,13 +7564,7 @@
         <w:rPr>
           <w:color w:val="FF0000"/>
         </w:rPr>
-        <w:t>Postman API Platform</w:t>
-      </w:r>
-      <w:r>
-        <w:rPr>
-          <w:color w:val="FF0000"/>
-        </w:rPr>
-        <w:t xml:space="preserve">: </w:t>
+        <w:t xml:space="preserve">Postman API Platform: </w:t>
       </w:r>
       <w:r>
         <w:rPr>
@@ -6849,13 +7624,7 @@
         <w:rPr>
           <w:color w:val="FF0000"/>
         </w:rPr>
-        <w:t xml:space="preserve">Microsoft Windows Subsystem for Linux (WSL): </w:t>
-      </w:r>
-      <w:r>
-        <w:rPr>
-          <w:color w:val="FF0000"/>
-        </w:rPr>
-        <w:t>https://docs.microsoft.com/en-us/windows/wsl/about</w:t>
+        <w:t>Microsoft Windows Subsystem for Linux (WSL): https://docs.microsoft.com/en-us/windows/wsl/about</w:t>
       </w:r>
     </w:p>
     <w:p>
@@ -6934,63 +7703,163 @@
           <w:color w:val="FF0000"/>
           <w:u w:val="single"/>
         </w:rPr>
-        <w:t>S</w:t>
-      </w:r>
-      <w:r>
-        <w:rPr>
-          <w:color w:val="FF0000"/>
-          <w:u w:val="single"/>
-        </w:rPr>
-        <w:t>cikit-</w:t>
-      </w:r>
-      <w:r>
-        <w:rPr>
-          <w:color w:val="FF0000"/>
-          <w:u w:val="single"/>
-        </w:rPr>
-        <w:t>L</w:t>
-      </w:r>
-      <w:r>
-        <w:rPr>
-          <w:color w:val="FF0000"/>
-          <w:u w:val="single"/>
-        </w:rPr>
-        <w:t xml:space="preserve">earn: </w:t>
-      </w:r>
-      <w:r>
-        <w:rPr>
-          <w:color w:val="FF0000"/>
-          <w:u w:val="single"/>
-        </w:rPr>
-        <w:t>M</w:t>
-      </w:r>
-      <w:r>
-        <w:rPr>
-          <w:color w:val="FF0000"/>
-          <w:u w:val="single"/>
-        </w:rPr>
-        <w:t xml:space="preserve">achine </w:t>
-      </w:r>
-      <w:r>
-        <w:rPr>
-          <w:color w:val="FF0000"/>
-          <w:u w:val="single"/>
-        </w:rPr>
-        <w:t>L</w:t>
-      </w:r>
-      <w:r>
-        <w:rPr>
-          <w:color w:val="FF0000"/>
-          <w:u w:val="single"/>
-        </w:rPr>
-        <w:t>earning in Python</w:t>
-      </w:r>
-      <w:r>
-        <w:rPr>
-          <w:color w:val="FF0000"/>
-          <w:u w:val="single"/>
-        </w:rPr>
-        <w:t>:</w:t>
+        <w:t>Scikit-Learn: Machine Learning in Python:</w:t>
+      </w:r>
+      <w:r>
+        <w:rPr>
+          <w:color w:val="FF0000"/>
+        </w:rPr>
+        <w:t xml:space="preserve"> https://scikit-learn.org/</w:t>
+      </w:r>
+    </w:p>
+    <w:p>
+      <w:pPr>
+        <w:rPr>
+          <w:color w:val="FF0000"/>
+        </w:rPr>
+      </w:pPr>
+    </w:p>
+    <w:p>
+      <w:pPr>
+        <w:rPr>
+          <w:color w:val="FF0000"/>
+        </w:rPr>
+      </w:pPr>
+      <w:r>
+        <w:rPr>
+          <w:color w:val="FF0000"/>
+        </w:rPr>
+        <w:t xml:space="preserve">[22] Python Programming Language: </w:t>
+      </w:r>
+      <w:r>
+        <w:rPr>
+          <w:color w:val="FF0000"/>
+        </w:rPr>
+        <w:t>https://www.python.org/</w:t>
+      </w:r>
+    </w:p>
+    <w:p>
+      <w:pPr>
+        <w:rPr>
+          <w:color w:val="FF0000"/>
+        </w:rPr>
+      </w:pPr>
+    </w:p>
+    <w:p>
+      <w:pPr>
+        <w:rPr>
+          <w:color w:val="FF0000"/>
+        </w:rPr>
+      </w:pPr>
+      <w:r>
+        <w:rPr>
+          <w:color w:val="FF0000"/>
+        </w:rPr>
+        <w:t xml:space="preserve">[23] NumPy, </w:t>
+      </w:r>
+      <w:r>
+        <w:rPr>
+          <w:color w:val="FF0000"/>
+        </w:rPr>
+        <w:t>https://numpy.org/</w:t>
+      </w:r>
+    </w:p>
+    <w:p>
+      <w:pPr>
+        <w:rPr>
+          <w:color w:val="FF0000"/>
+        </w:rPr>
+      </w:pPr>
+    </w:p>
+    <w:p>
+      <w:pPr>
+        <w:rPr>
+          <w:color w:val="FF0000"/>
+        </w:rPr>
+      </w:pPr>
+      <w:r>
+        <w:rPr>
+          <w:color w:val="FF0000"/>
+        </w:rPr>
+        <w:t xml:space="preserve">[24] re, </w:t>
+      </w:r>
+      <w:r>
+        <w:rPr>
+          <w:color w:val="FF0000"/>
+        </w:rPr>
+        <w:t>https://docs.python.org/3/library/re.html</w:t>
+      </w:r>
+    </w:p>
+    <w:p>
+      <w:pPr>
+        <w:rPr>
+          <w:color w:val="FF0000"/>
+        </w:rPr>
+      </w:pPr>
+    </w:p>
+    <w:p>
+      <w:pPr>
+        <w:rPr>
+          <w:color w:val="FF0000"/>
+        </w:rPr>
+      </w:pPr>
+      <w:r>
+        <w:rPr>
+          <w:color w:val="FF0000"/>
+        </w:rPr>
+        <w:t xml:space="preserve">[25] Natural Language Toolkit (NLTK), </w:t>
+      </w:r>
+      <w:r>
+        <w:rPr>
+          <w:color w:val="FF0000"/>
+        </w:rPr>
+        <w:t>https://www.nltk.org/</w:t>
+      </w:r>
+    </w:p>
+    <w:p>
+      <w:pPr>
+        <w:rPr>
+          <w:color w:val="FF0000"/>
+        </w:rPr>
+      </w:pPr>
+    </w:p>
+    <w:p>
+      <w:pPr>
+        <w:rPr>
+          <w:color w:val="FF0000"/>
+        </w:rPr>
+      </w:pPr>
+      <w:r>
+        <w:rPr>
+          <w:color w:val="FF0000"/>
+        </w:rPr>
+        <w:t xml:space="preserve">[26] pickle, </w:t>
+      </w:r>
+      <w:r>
+        <w:rPr>
+          <w:color w:val="FF0000"/>
+        </w:rPr>
+        <w:t>https://docs.python.org/3/library/pickle.html</w:t>
+      </w:r>
+    </w:p>
+    <w:p>
+      <w:pPr>
+        <w:rPr>
+          <w:color w:val="FF0000"/>
+        </w:rPr>
+      </w:pPr>
+    </w:p>
+    <w:p>
+      <w:pPr>
+        <w:rPr>
+          <w:color w:val="FF0000"/>
+        </w:rPr>
+      </w:pPr>
+      <w:r>
+        <w:rPr>
+          <w:color w:val="FF0000"/>
+        </w:rPr>
+        <w:t>[27]</w:t>
       </w:r>
       <w:r>
         <w:rPr>
@@ -7002,187 +7871,13 @@
         <w:rPr>
           <w:color w:val="FF0000"/>
         </w:rPr>
-        <w:t>https://scikit-learn.org/</w:t>
-      </w:r>
-    </w:p>
-    <w:p>
-      <w:pPr>
-        <w:rPr>
-          <w:color w:val="FF0000"/>
-        </w:rPr>
-      </w:pPr>
-    </w:p>
-    <w:p>
-      <w:pPr>
-        <w:rPr>
-          <w:color w:val="FF0000"/>
-        </w:rPr>
-      </w:pPr>
-      <w:r>
-        <w:rPr>
-          <w:color w:val="FF0000"/>
-        </w:rPr>
-        <w:t xml:space="preserve">[22] Python Programming Language: </w:t>
-      </w:r>
-      <w:r>
-        <w:rPr>
-          <w:color w:val="FF0000"/>
-        </w:rPr>
-        <w:t>https://www.python.org/</w:t>
-      </w:r>
-    </w:p>
-    <w:p>
-      <w:pPr>
-        <w:rPr>
-          <w:color w:val="FF0000"/>
-        </w:rPr>
-      </w:pPr>
-    </w:p>
-    <w:p>
-      <w:pPr>
-        <w:rPr>
-          <w:color w:val="FF0000"/>
-        </w:rPr>
-      </w:pPr>
-      <w:r>
-        <w:rPr>
-          <w:color w:val="FF0000"/>
-        </w:rPr>
-        <w:t xml:space="preserve">[23] NumPy, </w:t>
-      </w:r>
-      <w:r>
-        <w:rPr>
-          <w:color w:val="FF0000"/>
-        </w:rPr>
-        <w:t>https://numpy.org/</w:t>
-      </w:r>
-    </w:p>
-    <w:p>
-      <w:pPr>
-        <w:rPr>
-          <w:color w:val="FF0000"/>
-        </w:rPr>
-      </w:pPr>
-    </w:p>
-    <w:p>
-      <w:pPr>
-        <w:rPr>
-          <w:color w:val="FF0000"/>
-        </w:rPr>
-      </w:pPr>
-      <w:r>
-        <w:rPr>
-          <w:color w:val="FF0000"/>
-        </w:rPr>
-        <w:t xml:space="preserve">[24] re, </w:t>
-      </w:r>
-      <w:r>
-        <w:rPr>
-          <w:color w:val="FF0000"/>
-        </w:rPr>
-        <w:t>https://docs.python.org/3/library/re.html</w:t>
-      </w:r>
-    </w:p>
-    <w:p>
-      <w:pPr>
-        <w:rPr>
-          <w:color w:val="FF0000"/>
-        </w:rPr>
-      </w:pPr>
-    </w:p>
-    <w:p>
-      <w:pPr>
-        <w:rPr>
-          <w:color w:val="FF0000"/>
-        </w:rPr>
-      </w:pPr>
-      <w:r>
-        <w:rPr>
-          <w:color w:val="FF0000"/>
-        </w:rPr>
-        <w:t xml:space="preserve">[25] Natural Language Toolkit (NLTK), </w:t>
-      </w:r>
-      <w:r>
-        <w:rPr>
-          <w:color w:val="FF0000"/>
-        </w:rPr>
-        <w:t>https://www.nltk.org/</w:t>
-      </w:r>
-    </w:p>
-    <w:p>
-      <w:pPr>
-        <w:rPr>
-          <w:color w:val="FF0000"/>
-        </w:rPr>
-      </w:pPr>
-    </w:p>
-    <w:p>
-      <w:pPr>
-        <w:rPr>
-          <w:color w:val="FF0000"/>
-        </w:rPr>
-      </w:pPr>
-      <w:r>
-        <w:rPr>
-          <w:color w:val="FF0000"/>
-        </w:rPr>
-        <w:t xml:space="preserve">[26] pickle, </w:t>
-      </w:r>
-      <w:r>
-        <w:rPr>
-          <w:color w:val="FF0000"/>
-        </w:rPr>
-        <w:t>https://docs.python.org/3/library/pickle.html</w:t>
-      </w:r>
-    </w:p>
-    <w:p>
-      <w:pPr>
-        <w:rPr>
-          <w:color w:val="FF0000"/>
-        </w:rPr>
-      </w:pPr>
-    </w:p>
-    <w:p>
-      <w:pPr>
-        <w:rPr>
-          <w:color w:val="FF0000"/>
-        </w:rPr>
-      </w:pPr>
-      <w:r>
-        <w:rPr>
-          <w:color w:val="FF0000"/>
-        </w:rPr>
-        <w:t>[27]</w:t>
-      </w:r>
-      <w:r>
-        <w:rPr>
-          <w:color w:val="FF0000"/>
-        </w:rPr>
-        <w:t xml:space="preserve"> </w:t>
-      </w:r>
-      <w:r>
-        <w:rPr>
-          <w:color w:val="FF0000"/>
-        </w:rPr>
         <w:t xml:space="preserve">TensorFlow, </w:t>
       </w:r>
       <w:r>
         <w:rPr>
           <w:color w:val="FF0000"/>
         </w:rPr>
-        <w:t xml:space="preserve">an end-to-end </w:t>
-      </w:r>
-      <w:r>
-        <w:rPr>
-          <w:color w:val="FF0000"/>
-        </w:rPr>
-        <w:t>open-source</w:t>
-      </w:r>
-      <w:r>
-        <w:rPr>
-          <w:color w:val="FF0000"/>
-        </w:rPr>
-        <w:t xml:space="preserve"> platform for machine learning</w:t>
+        <w:t>an end-to-end open-source platform for machine learning</w:t>
       </w:r>
       <w:r>
         <w:rPr>
@@ -7190,7 +7885,7 @@
         </w:rPr>
         <w:t xml:space="preserve">: </w:t>
       </w:r>
-      <w:hyperlink r:id="rId12" w:history="1">
+      <w:hyperlink r:id="rId17" w:history="1">
         <w:r>
           <w:rPr>
             <w:rStyle w:val="Hyperlink"/>
@@ -7551,7 +8246,7 @@
         <w:rPr>
           <w:bCs/>
         </w:rPr>
-        <w:t>Appendix A: Hand-Written meeting log for first meeting with John Lawrence.</w:t>
+        <w:t>A: Hand-Written meeting log for first meeting with John Lawrence.</w:t>
       </w:r>
     </w:p>
     <w:p>
@@ -7571,7 +8266,7 @@
         <w:rPr>
           <w:bCs/>
         </w:rPr>
-        <w:t>Appendix B: Gantt Chart for Semester 2</w:t>
+        <w:t>B: Gantt Chart for Semester 2</w:t>
       </w:r>
     </w:p>
     <w:p>
@@ -7591,7 +8286,7 @@
         <w:rPr>
           <w:bCs/>
         </w:rPr>
-        <w:t>Appendix C: Example of JSON Returned by API</w:t>
+        <w:t>C: Example of JSON Returned by API</w:t>
       </w:r>
     </w:p>
     <w:p>
@@ -7611,7 +8306,99 @@
         <w:rPr>
           <w:bCs/>
         </w:rPr>
-        <w:t>Appendix D: Email with Resources for Scikit-Learn provided by supervisor (John Lawrence)</w:t>
+        <w:t xml:space="preserve">D: Email </w:t>
+      </w:r>
+      <w:r>
+        <w:rPr>
+          <w:bCs/>
+        </w:rPr>
+        <w:t>Containing</w:t>
+      </w:r>
+      <w:r>
+        <w:rPr>
+          <w:bCs/>
+        </w:rPr>
+        <w:t xml:space="preserve"> Resources for Scikit-Learn provided by supervisor (John Lawrence)</w:t>
+      </w:r>
+    </w:p>
+    <w:p>
+      <w:pPr>
+        <w:pStyle w:val="ListParagraph"/>
+        <w:widowControl w:val="0"/>
+        <w:numPr>
+          <w:ilvl w:val="0"/>
+          <w:numId w:val="46"/>
+        </w:numPr>
+        <w:spacing w:after="120"/>
+        <w:rPr>
+          <w:bCs/>
+        </w:rPr>
+      </w:pPr>
+      <w:r>
+        <w:rPr>
+          <w:bCs/>
+        </w:rPr>
+        <w:t>E: Twitter Acknowledges Application Appeal</w:t>
+      </w:r>
+    </w:p>
+    <w:p>
+      <w:pPr>
+        <w:pStyle w:val="ListParagraph"/>
+        <w:widowControl w:val="0"/>
+        <w:numPr>
+          <w:ilvl w:val="0"/>
+          <w:numId w:val="46"/>
+        </w:numPr>
+        <w:spacing w:after="120"/>
+        <w:rPr>
+          <w:bCs/>
+        </w:rPr>
+      </w:pPr>
+      <w:r>
+        <w:rPr>
+          <w:bCs/>
+        </w:rPr>
+        <w:t>F: Twitter Returns API access</w:t>
+      </w:r>
+    </w:p>
+    <w:p>
+      <w:pPr>
+        <w:pStyle w:val="ListParagraph"/>
+        <w:widowControl w:val="0"/>
+        <w:numPr>
+          <w:ilvl w:val="0"/>
+          <w:numId w:val="46"/>
+        </w:numPr>
+        <w:spacing w:after="120"/>
+        <w:rPr>
+          <w:bCs/>
+        </w:rPr>
+      </w:pPr>
+      <w:r>
+        <w:rPr>
+          <w:bCs/>
+        </w:rPr>
+        <w:t>G: 7-Day Endpoint Result for Each State</w:t>
+      </w:r>
+    </w:p>
+    <w:p>
+      <w:pPr>
+        <w:pStyle w:val="ListParagraph"/>
+        <w:widowControl w:val="0"/>
+        <w:numPr>
+          <w:ilvl w:val="0"/>
+          <w:numId w:val="46"/>
+        </w:numPr>
+        <w:spacing w:after="120"/>
+        <w:rPr>
+          <w:bCs/>
+        </w:rPr>
+      </w:pPr>
+      <w:r>
+        <w:rPr>
+          <w:bCs/>
+        </w:rPr>
+        <w:t>H: Tweet Dataset Obtained from Kaggle</w:t>
       </w:r>
     </w:p>
     <w:sectPr>

</xml_diff>